<commit_message>
Análise dos Testes da API
</commit_message>
<xml_diff>
--- a/Documento_Apoio/Proposta Financeira.docx
+++ b/Documento_Apoio/Proposta Financeira.docx
@@ -6,19 +6,9 @@
       <w:pPr>
         <w:pStyle w:val="Ttulo1"/>
       </w:pPr>
-      <w:proofErr w:type="spellStart"/>
-      <w:r>
-        <w:t>Proposta</w:t>
-      </w:r>
-      <w:proofErr w:type="spellEnd"/>
-      <w:r>
-        <w:t xml:space="preserve"> </w:t>
-      </w:r>
-      <w:proofErr w:type="spellStart"/>
-      <w:r>
-        <w:t>Financeira</w:t>
-      </w:r>
-      <w:proofErr w:type="spellEnd"/>
+      <w:r>
+        <w:t>Proposta Financeira</w:t>
+      </w:r>
     </w:p>
     <w:tbl>
       <w:tblPr>
@@ -44,13 +34,8 @@
               <w:ind w:firstLine="0"/>
             </w:pPr>
             <w:r>
-              <w:t xml:space="preserve">Dados da </w:t>
-            </w:r>
-            <w:proofErr w:type="spellStart"/>
-            <w:r>
-              <w:t>empresa</w:t>
-            </w:r>
-            <w:proofErr w:type="spellEnd"/>
+              <w:t>Dados da empresa</w:t>
+            </w:r>
           </w:p>
         </w:tc>
         <w:tc>
@@ -82,21 +67,8 @@
               <w:ind w:firstLine="0"/>
             </w:pPr>
             <w:r>
-              <w:t xml:space="preserve">Taxa de </w:t>
-            </w:r>
-            <w:proofErr w:type="spellStart"/>
-            <w:r>
-              <w:t>retorno</w:t>
-            </w:r>
-            <w:proofErr w:type="spellEnd"/>
-            <w:r>
-              <w:t xml:space="preserve"> </w:t>
-            </w:r>
-            <w:proofErr w:type="spellStart"/>
-            <w:r>
-              <w:t>necessária</w:t>
-            </w:r>
-            <w:proofErr w:type="spellEnd"/>
+              <w:t>Taxa de retorno necessária</w:t>
+            </w:r>
           </w:p>
         </w:tc>
         <w:tc>
@@ -125,13 +97,8 @@
               <w:ind w:firstLine="0"/>
             </w:pPr>
             <w:r>
-              <w:t xml:space="preserve">Taxa de </w:t>
-            </w:r>
-            <w:proofErr w:type="spellStart"/>
-            <w:r>
-              <w:t>imposto</w:t>
-            </w:r>
-            <w:proofErr w:type="spellEnd"/>
+              <w:t>Taxa de imposto</w:t>
+            </w:r>
           </w:p>
         </w:tc>
         <w:tc>
@@ -176,13 +143,8 @@
               <w:ind w:firstLine="0"/>
             </w:pPr>
             <w:r>
-              <w:t xml:space="preserve">Investimento </w:t>
-            </w:r>
-            <w:proofErr w:type="spellStart"/>
-            <w:r>
-              <w:t>inicial</w:t>
-            </w:r>
-            <w:proofErr w:type="spellEnd"/>
+              <w:t>Investimento inicial</w:t>
+            </w:r>
           </w:p>
         </w:tc>
         <w:tc>
@@ -213,13 +175,8 @@
             <w:pPr>
               <w:ind w:firstLine="0"/>
             </w:pPr>
-            <w:proofErr w:type="spellStart"/>
-            <w:r>
-              <w:t>Desenvolvimento</w:t>
-            </w:r>
-            <w:proofErr w:type="spellEnd"/>
-            <w:r>
-              <w:t xml:space="preserve"> do sistema</w:t>
+            <w:r>
+              <w:t>Desenvolvimento do sistema</w:t>
             </w:r>
           </w:p>
         </w:tc>
@@ -248,19 +205,9 @@
             <w:pPr>
               <w:ind w:firstLine="0"/>
             </w:pPr>
-            <w:proofErr w:type="spellStart"/>
-            <w:r>
-              <w:t>Formação</w:t>
-            </w:r>
-            <w:proofErr w:type="spellEnd"/>
-            <w:r>
-              <w:t xml:space="preserve"> da </w:t>
-            </w:r>
-            <w:proofErr w:type="spellStart"/>
-            <w:r>
-              <w:t>equipa</w:t>
-            </w:r>
-            <w:proofErr w:type="spellEnd"/>
+            <w:r>
+              <w:t>Formação da equipa</w:t>
+            </w:r>
           </w:p>
         </w:tc>
         <w:tc>
@@ -291,19 +238,9 @@
             <w:pPr>
               <w:ind w:firstLine="0"/>
             </w:pPr>
-            <w:proofErr w:type="spellStart"/>
-            <w:r>
-              <w:t>Consultaria</w:t>
-            </w:r>
-            <w:proofErr w:type="spellEnd"/>
-            <w:r>
-              <w:t xml:space="preserve"> </w:t>
-            </w:r>
-            <w:proofErr w:type="spellStart"/>
-            <w:r>
-              <w:t>técnica</w:t>
-            </w:r>
-            <w:proofErr w:type="spellEnd"/>
+            <w:r>
+              <w:t>Consultaria técnica</w:t>
+            </w:r>
           </w:p>
         </w:tc>
         <w:tc>
@@ -331,19 +268,9 @@
             <w:pPr>
               <w:ind w:firstLine="0"/>
             </w:pPr>
-            <w:proofErr w:type="spellStart"/>
-            <w:r>
-              <w:t>Licenças</w:t>
-            </w:r>
-            <w:proofErr w:type="spellEnd"/>
-            <w:r>
-              <w:t xml:space="preserve"> e </w:t>
-            </w:r>
-            <w:proofErr w:type="spellStart"/>
-            <w:r>
-              <w:t>Taxas</w:t>
-            </w:r>
-            <w:proofErr w:type="spellEnd"/>
+            <w:r>
+              <w:t>Licenças e Taxas</w:t>
+            </w:r>
           </w:p>
         </w:tc>
         <w:tc>
@@ -374,27 +301,9 @@
             <w:pPr>
               <w:ind w:firstLine="0"/>
             </w:pPr>
-            <w:proofErr w:type="spellStart"/>
-            <w:r>
-              <w:t>Investimentos</w:t>
-            </w:r>
-            <w:proofErr w:type="spellEnd"/>
-            <w:r>
-              <w:t xml:space="preserve"> </w:t>
-            </w:r>
-            <w:proofErr w:type="spellStart"/>
-            <w:r>
-              <w:t>iniciais</w:t>
-            </w:r>
-            <w:proofErr w:type="spellEnd"/>
-            <w:r>
-              <w:t xml:space="preserve"> </w:t>
-            </w:r>
-            <w:proofErr w:type="spellStart"/>
-            <w:r>
-              <w:t>totais</w:t>
-            </w:r>
-            <w:proofErr w:type="spellEnd"/>
+            <w:r>
+              <w:t>Investimentos iniciais totais</w:t>
+            </w:r>
           </w:p>
         </w:tc>
         <w:tc>
@@ -440,13 +349,8 @@
             <w:pPr>
               <w:ind w:firstLine="0"/>
             </w:pPr>
-            <w:proofErr w:type="spellStart"/>
-            <w:r>
-              <w:t>Benefícios</w:t>
-            </w:r>
-            <w:proofErr w:type="spellEnd"/>
-            <w:r>
-              <w:t xml:space="preserve"> do site</w:t>
+            <w:r>
+              <w:t>Benefícios do site</w:t>
             </w:r>
           </w:p>
         </w:tc>
@@ -506,21 +410,8 @@
             <w:pPr>
               <w:ind w:firstLine="0"/>
             </w:pPr>
-            <w:proofErr w:type="spellStart"/>
-            <w:r>
-              <w:t>Redução</w:t>
-            </w:r>
-            <w:proofErr w:type="spellEnd"/>
-            <w:r>
-              <w:t xml:space="preserve"> de </w:t>
-            </w:r>
-            <w:proofErr w:type="spellStart"/>
-            <w:r>
-              <w:t>equipas</w:t>
-            </w:r>
-            <w:proofErr w:type="spellEnd"/>
-            <w:r>
-              <w:t xml:space="preserve"> de trabalho</w:t>
+            <w:r>
+              <w:t>Redução de equipas de trabalho</w:t>
             </w:r>
           </w:p>
         </w:tc>
@@ -577,13 +468,8 @@
             <w:pPr>
               <w:ind w:firstLine="0"/>
             </w:pPr>
-            <w:proofErr w:type="spellStart"/>
-            <w:r>
-              <w:t>Redução</w:t>
-            </w:r>
-            <w:proofErr w:type="spellEnd"/>
-            <w:r>
-              <w:t xml:space="preserve"> de recursos materiais</w:t>
+            <w:r>
+              <w:t>Redução de recursos materiais</w:t>
             </w:r>
           </w:p>
         </w:tc>
@@ -644,21 +530,8 @@
               <w:ind w:firstLine="0"/>
             </w:pPr>
             <w:r>
-              <w:t xml:space="preserve">Custos de </w:t>
-            </w:r>
-            <w:proofErr w:type="spellStart"/>
-            <w:r>
-              <w:t>publicidade</w:t>
-            </w:r>
-            <w:proofErr w:type="spellEnd"/>
-            <w:r>
-              <w:t xml:space="preserve"> </w:t>
-            </w:r>
-            <w:proofErr w:type="spellStart"/>
-            <w:r>
-              <w:t>reduzidos</w:t>
-            </w:r>
-            <w:proofErr w:type="spellEnd"/>
+              <w:t>Custos de publicidade reduzidos</w:t>
+            </w:r>
           </w:p>
         </w:tc>
         <w:tc>
@@ -714,19 +587,9 @@
             <w:pPr>
               <w:ind w:firstLine="0"/>
             </w:pPr>
-            <w:proofErr w:type="spellStart"/>
-            <w:r>
-              <w:t>Redução</w:t>
-            </w:r>
-            <w:proofErr w:type="spellEnd"/>
-            <w:r>
-              <w:t xml:space="preserve"> de custos </w:t>
-            </w:r>
-            <w:proofErr w:type="spellStart"/>
-            <w:r>
-              <w:t>operacionais</w:t>
-            </w:r>
-            <w:proofErr w:type="spellEnd"/>
+            <w:r>
+              <w:t>Redução de custos operacionais</w:t>
+            </w:r>
           </w:p>
         </w:tc>
         <w:tc>
@@ -785,27 +648,9 @@
             <w:pPr>
               <w:ind w:firstLine="0"/>
             </w:pPr>
-            <w:proofErr w:type="spellStart"/>
-            <w:r>
-              <w:t>Eficiência</w:t>
-            </w:r>
-            <w:proofErr w:type="spellEnd"/>
-            <w:r>
-              <w:t xml:space="preserve"> do </w:t>
-            </w:r>
-            <w:proofErr w:type="spellStart"/>
-            <w:r>
-              <w:t>atendimento</w:t>
-            </w:r>
-            <w:proofErr w:type="spellEnd"/>
-            <w:r>
-              <w:t xml:space="preserve"> ao </w:t>
-            </w:r>
-            <w:proofErr w:type="spellStart"/>
-            <w:r>
-              <w:t>cliente</w:t>
-            </w:r>
-            <w:proofErr w:type="spellEnd"/>
+            <w:r>
+              <w:t>Eficiência do atendimento ao cliente</w:t>
+            </w:r>
           </w:p>
         </w:tc>
         <w:tc>
@@ -861,19 +706,9 @@
             <w:pPr>
               <w:ind w:firstLine="0"/>
             </w:pPr>
-            <w:proofErr w:type="spellStart"/>
-            <w:r>
-              <w:t>Benefícios</w:t>
-            </w:r>
-            <w:proofErr w:type="spellEnd"/>
-            <w:r>
-              <w:t xml:space="preserve"> </w:t>
-            </w:r>
-            <w:proofErr w:type="spellStart"/>
-            <w:r>
-              <w:t>totais</w:t>
-            </w:r>
-            <w:proofErr w:type="spellEnd"/>
+            <w:r>
+              <w:t>Benefícios totais</w:t>
+            </w:r>
           </w:p>
         </w:tc>
         <w:tc>
@@ -948,39 +783,7 @@
               <w:ind w:firstLine="0"/>
             </w:pPr>
             <w:r>
-              <w:t>Custos (</w:t>
-            </w:r>
-            <w:proofErr w:type="spellStart"/>
-            <w:r>
-              <w:t>excluindo</w:t>
-            </w:r>
-            <w:proofErr w:type="spellEnd"/>
-            <w:r>
-              <w:t xml:space="preserve"> </w:t>
-            </w:r>
-            <w:proofErr w:type="spellStart"/>
-            <w:r>
-              <w:t>os</w:t>
-            </w:r>
-            <w:proofErr w:type="spellEnd"/>
-            <w:r>
-              <w:t xml:space="preserve"> </w:t>
-            </w:r>
-            <w:proofErr w:type="spellStart"/>
-            <w:r>
-              <w:t>investimentos</w:t>
-            </w:r>
-            <w:proofErr w:type="spellEnd"/>
-            <w:r>
-              <w:t xml:space="preserve"> </w:t>
-            </w:r>
-            <w:proofErr w:type="spellStart"/>
-            <w:r>
-              <w:t>iniciais</w:t>
-            </w:r>
-            <w:proofErr w:type="spellEnd"/>
-            <w:r>
-              <w:t xml:space="preserve"> de capital)</w:t>
+              <w:t>Custos (excluindo os investimentos iniciais de capital)</w:t>
             </w:r>
           </w:p>
         </w:tc>
@@ -1040,19 +843,9 @@
             <w:pPr>
               <w:ind w:firstLine="0"/>
             </w:pPr>
-            <w:proofErr w:type="spellStart"/>
-            <w:r>
-              <w:t>Suporte</w:t>
-            </w:r>
-            <w:proofErr w:type="spellEnd"/>
-            <w:r>
-              <w:t xml:space="preserve"> </w:t>
-            </w:r>
-            <w:proofErr w:type="spellStart"/>
-            <w:r>
-              <w:t>técnico</w:t>
-            </w:r>
-            <w:proofErr w:type="spellEnd"/>
+            <w:r>
+              <w:t>Suporte técnico</w:t>
+            </w:r>
           </w:p>
         </w:tc>
         <w:tc>
@@ -1175,19 +968,9 @@
             <w:pPr>
               <w:ind w:firstLine="0"/>
             </w:pPr>
-            <w:proofErr w:type="spellStart"/>
-            <w:r>
-              <w:t>Armazenamento</w:t>
-            </w:r>
-            <w:proofErr w:type="spellEnd"/>
-            <w:r>
-              <w:t xml:space="preserve"> na </w:t>
-            </w:r>
-            <w:proofErr w:type="spellStart"/>
-            <w:r>
-              <w:t>nuvem</w:t>
-            </w:r>
-            <w:proofErr w:type="spellEnd"/>
+            <w:r>
+              <w:t>Armazenamento na nuvem</w:t>
+            </w:r>
           </w:p>
         </w:tc>
         <w:tc>
@@ -1244,13 +1027,8 @@
               <w:ind w:firstLine="0"/>
             </w:pPr>
             <w:r>
-              <w:t xml:space="preserve">Teste de </w:t>
-            </w:r>
-            <w:proofErr w:type="spellStart"/>
-            <w:r>
-              <w:t>qualidade</w:t>
-            </w:r>
-            <w:proofErr w:type="spellEnd"/>
+              <w:t>Teste de qualidade</w:t>
+            </w:r>
           </w:p>
         </w:tc>
         <w:tc>
@@ -1309,21 +1087,8 @@
             <w:pPr>
               <w:ind w:firstLine="0"/>
             </w:pPr>
-            <w:proofErr w:type="spellStart"/>
-            <w:r>
-              <w:t>Depreciação</w:t>
-            </w:r>
-            <w:proofErr w:type="spellEnd"/>
-            <w:r>
-              <w:t xml:space="preserve"> dos </w:t>
-            </w:r>
-            <w:proofErr w:type="spellStart"/>
-            <w:r>
-              <w:t>gastos</w:t>
-            </w:r>
-            <w:proofErr w:type="spellEnd"/>
-            <w:r>
-              <w:t xml:space="preserve"> de capital </w:t>
+            <w:r>
+              <w:t xml:space="preserve">Depreciação dos gastos de capital </w:t>
             </w:r>
           </w:p>
         </w:tc>
@@ -1381,13 +1146,8 @@
               <w:ind w:firstLine="0"/>
             </w:pPr>
             <w:r>
-              <w:t xml:space="preserve">Custos </w:t>
-            </w:r>
-            <w:proofErr w:type="spellStart"/>
-            <w:r>
-              <w:t>totais</w:t>
-            </w:r>
-            <w:proofErr w:type="spellEnd"/>
+              <w:t>Custos totais</w:t>
+            </w:r>
           </w:p>
         </w:tc>
         <w:tc>
@@ -1478,11 +1238,9 @@
             <w:pPr>
               <w:ind w:firstLine="0"/>
             </w:pPr>
-            <w:proofErr w:type="spellStart"/>
             <w:r>
               <w:t>Totais</w:t>
             </w:r>
-            <w:proofErr w:type="spellEnd"/>
           </w:p>
         </w:tc>
         <w:tc>
@@ -1552,21 +1310,8 @@
             <w:pPr>
               <w:ind w:firstLine="0"/>
             </w:pPr>
-            <w:proofErr w:type="spellStart"/>
-            <w:r>
-              <w:t>Benefícios</w:t>
-            </w:r>
-            <w:proofErr w:type="spellEnd"/>
-            <w:r>
-              <w:t xml:space="preserve"> </w:t>
-            </w:r>
-            <w:proofErr w:type="spellStart"/>
-            <w:r>
-              <w:t>líquidos</w:t>
-            </w:r>
-            <w:proofErr w:type="spellEnd"/>
-            <w:r>
-              <w:t xml:space="preserve"> (custos)</w:t>
+            <w:r>
+              <w:t>Benefícios líquidos (custos)</w:t>
             </w:r>
           </w:p>
         </w:tc>
@@ -1650,11 +1395,9 @@
                 <w:bCs w:val="0"/>
               </w:rPr>
             </w:pPr>
-            <w:proofErr w:type="spellStart"/>
             <w:r>
               <w:t>Imposto</w:t>
             </w:r>
-            <w:proofErr w:type="spellEnd"/>
           </w:p>
         </w:tc>
         <w:tc>
@@ -1749,21 +1492,8 @@
               <w:ind w:firstLine="0"/>
             </w:pPr>
             <w:r>
-              <w:t xml:space="preserve">Valor </w:t>
-            </w:r>
-            <w:proofErr w:type="spellStart"/>
-            <w:r>
-              <w:t>após</w:t>
-            </w:r>
-            <w:proofErr w:type="spellEnd"/>
-            <w:r>
-              <w:t xml:space="preserve"> o </w:t>
-            </w:r>
-            <w:proofErr w:type="spellStart"/>
-            <w:r>
-              <w:t>imposto</w:t>
-            </w:r>
-            <w:proofErr w:type="spellEnd"/>
+              <w:t>Valor após o imposto</w:t>
+            </w:r>
           </w:p>
         </w:tc>
         <w:tc>
@@ -1839,19 +1569,9 @@
             <w:pPr>
               <w:ind w:firstLine="0"/>
             </w:pPr>
-            <w:proofErr w:type="spellStart"/>
-            <w:r>
-              <w:t>Retorno</w:t>
-            </w:r>
-            <w:proofErr w:type="spellEnd"/>
-            <w:r>
-              <w:t xml:space="preserve"> de </w:t>
-            </w:r>
-            <w:proofErr w:type="spellStart"/>
-            <w:r>
-              <w:t>depreciação</w:t>
-            </w:r>
-            <w:proofErr w:type="spellEnd"/>
+            <w:r>
+              <w:t>Retorno de depreciação</w:t>
+            </w:r>
           </w:p>
         </w:tc>
         <w:tc>
@@ -1921,19 +1641,9 @@
             <w:pPr>
               <w:ind w:firstLine="0"/>
             </w:pPr>
-            <w:proofErr w:type="spellStart"/>
-            <w:r>
-              <w:t>Fluxo</w:t>
-            </w:r>
-            <w:proofErr w:type="spellEnd"/>
-            <w:r>
-              <w:t xml:space="preserve"> de </w:t>
-            </w:r>
-            <w:proofErr w:type="spellStart"/>
-            <w:r>
-              <w:t>caixa</w:t>
-            </w:r>
-            <w:proofErr w:type="spellEnd"/>
+            <w:r>
+              <w:t>Fluxo de caixa</w:t>
+            </w:r>
           </w:p>
         </w:tc>
         <w:tc>
@@ -1946,16 +1656,7 @@
               <w:cnfStyle w:val="000000100000" w:firstRow="0" w:lastRow="0" w:firstColumn="0" w:lastColumn="0" w:oddVBand="0" w:evenVBand="0" w:oddHBand="1" w:evenHBand="0" w:firstRowFirstColumn="0" w:firstRowLastColumn="0" w:lastRowFirstColumn="0" w:lastRowLastColumn="0"/>
             </w:pPr>
             <w:r>
-              <w:t>-</w:t>
-            </w:r>
-            <w:r>
-              <w:t>66</w:t>
-            </w:r>
-            <w:r>
-              <w:t> </w:t>
-            </w:r>
-            <w:r>
-              <w:t>500€</w:t>
+              <w:t>-66 500€</w:t>
             </w:r>
           </w:p>
         </w:tc>
@@ -2018,27 +1719,9 @@
             <w:pPr>
               <w:ind w:firstLine="0"/>
             </w:pPr>
-            <w:proofErr w:type="spellStart"/>
-            <w:r>
-              <w:t>Fluxo</w:t>
-            </w:r>
-            <w:proofErr w:type="spellEnd"/>
-            <w:r>
-              <w:t xml:space="preserve"> de </w:t>
-            </w:r>
-            <w:proofErr w:type="spellStart"/>
-            <w:r>
-              <w:t>caixa</w:t>
-            </w:r>
-            <w:proofErr w:type="spellEnd"/>
-            <w:r>
-              <w:t xml:space="preserve"> </w:t>
-            </w:r>
-            <w:proofErr w:type="spellStart"/>
-            <w:r>
-              <w:t>acumulado</w:t>
-            </w:r>
-            <w:proofErr w:type="spellEnd"/>
+            <w:r>
+              <w:t>Fluxo de caixa acumulado</w:t>
+            </w:r>
           </w:p>
         </w:tc>
         <w:tc>
@@ -2142,19 +1825,9 @@
             <w:pPr>
               <w:ind w:firstLine="0"/>
             </w:pPr>
-            <w:proofErr w:type="spellStart"/>
-            <w:r>
-              <w:t>Métricas</w:t>
-            </w:r>
-            <w:proofErr w:type="spellEnd"/>
-            <w:r>
-              <w:t xml:space="preserve"> de </w:t>
-            </w:r>
-            <w:proofErr w:type="spellStart"/>
-            <w:r>
-              <w:t>avaliação</w:t>
-            </w:r>
-            <w:proofErr w:type="spellEnd"/>
+            <w:r>
+              <w:t>Métricas de avaliação</w:t>
+            </w:r>
           </w:p>
         </w:tc>
         <w:tc>
@@ -2200,32 +1873,14 @@
               <w:cnfStyle w:val="000000100000" w:firstRow="0" w:lastRow="0" w:firstColumn="0" w:lastColumn="0" w:oddVBand="0" w:evenVBand="0" w:oddHBand="1" w:evenHBand="0" w:firstRowFirstColumn="0" w:firstRowLastColumn="0" w:lastRowFirstColumn="0" w:lastRowLastColumn="0"/>
             </w:pPr>
             <w:r>
-              <w:t>*</w:t>
-            </w:r>
-            <w:proofErr w:type="spellStart"/>
-            <w:r>
-              <w:t>Cálculos</w:t>
-            </w:r>
-            <w:proofErr w:type="spellEnd"/>
-            <w:r>
-              <w:t xml:space="preserve"> </w:t>
-            </w:r>
-            <w:proofErr w:type="spellStart"/>
-            <w:r>
-              <w:t>abaixo</w:t>
-            </w:r>
-            <w:proofErr w:type="spellEnd"/>
-            <w:r>
-              <w:t xml:space="preserve"> </w:t>
-            </w:r>
-            <w:proofErr w:type="spellStart"/>
+              <w:t xml:space="preserve">*Cálculos abaixo </w:t>
+            </w:r>
             <w:r>
               <w:t>a</w:t>
             </w:r>
             <w:r>
               <w:t>presentados</w:t>
             </w:r>
-            <w:proofErr w:type="spellEnd"/>
           </w:p>
         </w:tc>
       </w:tr>
@@ -2240,23 +1895,7 @@
               <w:ind w:firstLine="0"/>
             </w:pPr>
             <w:r>
-              <w:t xml:space="preserve">Valor </w:t>
-            </w:r>
-            <w:proofErr w:type="spellStart"/>
-            <w:r>
-              <w:t>atual</w:t>
-            </w:r>
-            <w:proofErr w:type="spellEnd"/>
-            <w:r>
-              <w:t xml:space="preserve"> </w:t>
-            </w:r>
-            <w:proofErr w:type="spellStart"/>
-            <w:r>
-              <w:t>líquido</w:t>
-            </w:r>
-            <w:proofErr w:type="spellEnd"/>
-            <w:r>
-              <w:t xml:space="preserve"> (VAL)</w:t>
+              <w:t>Valor atual líquido (VAL)</w:t>
             </w:r>
           </w:p>
         </w:tc>
@@ -2290,122 +1929,13 @@
         <w:t>O Payback</w:t>
       </w:r>
       <w:r>
-        <w:t xml:space="preserve"> </w:t>
-      </w:r>
-      <w:proofErr w:type="spellStart"/>
-      <w:r>
-        <w:t>mede</w:t>
-      </w:r>
-      <w:proofErr w:type="spellEnd"/>
-      <w:r>
-        <w:t xml:space="preserve"> o </w:t>
-      </w:r>
-      <w:proofErr w:type="spellStart"/>
-      <w:r>
-        <w:t>período</w:t>
-      </w:r>
-      <w:proofErr w:type="spellEnd"/>
-      <w:r>
-        <w:t xml:space="preserve"> de tempo que </w:t>
-      </w:r>
-      <w:proofErr w:type="spellStart"/>
-      <w:r>
-        <w:t>o</w:t>
-      </w:r>
-      <w:proofErr w:type="spellEnd"/>
-      <w:r>
-        <w:t xml:space="preserve"> </w:t>
-      </w:r>
-      <w:proofErr w:type="spellStart"/>
-      <w:r>
-        <w:t>somatório</w:t>
-      </w:r>
-      <w:proofErr w:type="spellEnd"/>
-      <w:r>
-        <w:t xml:space="preserve"> dos </w:t>
-      </w:r>
-      <w:proofErr w:type="spellStart"/>
-      <w:r>
-        <w:t>fluxos</w:t>
-      </w:r>
-      <w:proofErr w:type="spellEnd"/>
-      <w:r>
-        <w:t xml:space="preserve"> de </w:t>
-      </w:r>
-      <w:proofErr w:type="spellStart"/>
-      <w:r>
-        <w:t>caixa</w:t>
-      </w:r>
-      <w:proofErr w:type="spellEnd"/>
-      <w:r>
-        <w:t xml:space="preserve"> leva a </w:t>
-      </w:r>
-      <w:proofErr w:type="spellStart"/>
-      <w:r>
-        <w:t>igualar</w:t>
-      </w:r>
-      <w:proofErr w:type="spellEnd"/>
-      <w:r>
-        <w:t xml:space="preserve"> (</w:t>
-      </w:r>
-      <w:proofErr w:type="spellStart"/>
-      <w:r>
-        <w:t>recuperar</w:t>
-      </w:r>
-      <w:proofErr w:type="spellEnd"/>
-      <w:r>
-        <w:t xml:space="preserve">) o investimento </w:t>
-      </w:r>
-      <w:proofErr w:type="spellStart"/>
-      <w:r>
-        <w:t>inicial</w:t>
-      </w:r>
-      <w:proofErr w:type="spellEnd"/>
+        <w:t xml:space="preserve"> mede o período de tempo que o somatório dos fluxos de caixa leva a igualar (recuperar) o investimento inicial</w:t>
+      </w:r>
       <w:r>
         <w:t>.</w:t>
       </w:r>
       <w:r>
-        <w:t xml:space="preserve"> É </w:t>
-      </w:r>
-      <w:proofErr w:type="spellStart"/>
-      <w:r>
-        <w:t>preferido</w:t>
-      </w:r>
-      <w:proofErr w:type="spellEnd"/>
-      <w:r>
-        <w:t xml:space="preserve"> o projeto que </w:t>
-      </w:r>
-      <w:proofErr w:type="spellStart"/>
-      <w:r>
-        <w:t>tenha</w:t>
-      </w:r>
-      <w:proofErr w:type="spellEnd"/>
-      <w:r>
-        <w:t xml:space="preserve"> o </w:t>
-      </w:r>
-      <w:proofErr w:type="spellStart"/>
-      <w:r>
-        <w:t>período</w:t>
-      </w:r>
-      <w:proofErr w:type="spellEnd"/>
-      <w:r>
-        <w:t xml:space="preserve"> de </w:t>
-      </w:r>
-      <w:proofErr w:type="spellStart"/>
-      <w:r>
-        <w:t>recuperação</w:t>
-      </w:r>
-      <w:proofErr w:type="spellEnd"/>
-      <w:r>
-        <w:t xml:space="preserve"> mais </w:t>
-      </w:r>
-      <w:proofErr w:type="spellStart"/>
-      <w:r>
-        <w:t>curto</w:t>
-      </w:r>
-      <w:proofErr w:type="spellEnd"/>
-      <w:r>
-        <w:t>.</w:t>
+        <w:t xml:space="preserve"> É preferido o projeto que tenha o período de recuperação mais curto.</w:t>
       </w:r>
     </w:p>
     <w:p>
@@ -2532,13 +2062,7 @@
           <w:rPr>
             <w:rFonts w:ascii="Cambria Math" w:hAnsi="Cambria Math"/>
           </w:rPr>
-          <m:t>1 ano</m:t>
-        </m:r>
-        <m:r>
-          <w:rPr>
-            <w:rFonts w:ascii="Cambria Math" w:hAnsi="Cambria Math"/>
-          </w:rPr>
-          <m:t>+</m:t>
+          <m:t>1 ano+</m:t>
         </m:r>
         <m:f>
           <m:fPr>
@@ -2650,31 +2174,7 @@
               <w:rPr>
                 <w:rFonts w:ascii="Cambria Math" w:hAnsi="Cambria Math"/>
               </w:rPr>
-              <m:t>66 500€-6</m:t>
-            </m:r>
-            <m:r>
-              <w:rPr>
-                <w:rFonts w:ascii="Cambria Math" w:hAnsi="Cambria Math"/>
-              </w:rPr>
-              <m:t>0</m:t>
-            </m:r>
-            <m:r>
-              <w:rPr>
-                <w:rFonts w:ascii="Cambria Math" w:hAnsi="Cambria Math"/>
-              </w:rPr>
-              <m:t> </m:t>
-            </m:r>
-            <m:r>
-              <w:rPr>
-                <w:rFonts w:ascii="Cambria Math" w:hAnsi="Cambria Math"/>
-              </w:rPr>
-              <m:t>6</m:t>
-            </m:r>
-            <m:r>
-              <w:rPr>
-                <w:rFonts w:ascii="Cambria Math" w:hAnsi="Cambria Math"/>
-              </w:rPr>
-              <m:t>90€</m:t>
+              <m:t>66 500€-60 690€</m:t>
             </m:r>
           </m:num>
           <m:den>
@@ -2682,13 +2182,7 @@
               <w:rPr>
                 <w:rFonts w:ascii="Cambria Math" w:hAnsi="Cambria Math"/>
               </w:rPr>
-              <m:t>58 590</m:t>
-            </m:r>
-            <m:r>
-              <w:rPr>
-                <w:rFonts w:ascii="Cambria Math" w:hAnsi="Cambria Math"/>
-              </w:rPr>
-              <m:t>€</m:t>
+              <m:t>58 590€</m:t>
             </m:r>
           </m:den>
         </m:f>
@@ -2696,19 +2190,7 @@
           <w:rPr>
             <w:rFonts w:ascii="Cambria Math" w:hAnsi="Cambria Math"/>
           </w:rPr>
-          <m:t>*12=1 ano+</m:t>
-        </m:r>
-        <m:r>
-          <w:rPr>
-            <w:rFonts w:ascii="Cambria Math" w:hAnsi="Cambria Math"/>
-          </w:rPr>
-          <m:t>1.2</m:t>
-        </m:r>
-        <m:r>
-          <w:rPr>
-            <w:rFonts w:ascii="Cambria Math" w:hAnsi="Cambria Math"/>
-          </w:rPr>
-          <m:t xml:space="preserve"> meses</m:t>
+          <m:t>*12=1 ano+1.2 meses</m:t>
         </m:r>
       </m:oMath>
     </w:p>
@@ -2716,48 +2198,11 @@
       <w:pPr>
         <w:ind w:firstLine="0"/>
       </w:pPr>
-      <w:proofErr w:type="spellStart"/>
-      <w:r>
-        <w:t>Observando</w:t>
-      </w:r>
-      <w:proofErr w:type="spellEnd"/>
-      <w:r>
-        <w:t xml:space="preserve"> </w:t>
-      </w:r>
-      <w:proofErr w:type="spellStart"/>
-      <w:r>
-        <w:t>os</w:t>
-      </w:r>
-      <w:proofErr w:type="spellEnd"/>
-      <w:r>
-        <w:t xml:space="preserve"> </w:t>
-      </w:r>
-      <w:proofErr w:type="spellStart"/>
-      <w:r>
-        <w:t>cálculos</w:t>
-      </w:r>
-      <w:proofErr w:type="spellEnd"/>
-      <w:r>
-        <w:t xml:space="preserve">, </w:t>
-      </w:r>
-      <w:proofErr w:type="spellStart"/>
-      <w:r>
-        <w:t>conclui</w:t>
-      </w:r>
-      <w:proofErr w:type="spellEnd"/>
-      <w:r>
-        <w:t>-se que</w:t>
-      </w:r>
-      <w:r>
-        <w:t xml:space="preserve"> </w:t>
-      </w:r>
-      <w:proofErr w:type="spellStart"/>
-      <w:r>
-        <w:t>o</w:t>
-      </w:r>
-      <w:proofErr w:type="spellEnd"/>
-      <w:r>
-        <w:t xml:space="preserve"> projeto </w:t>
+      <w:r>
+        <w:t>Observando os cálculos, conclui-se que</w:t>
+      </w:r>
+      <w:r>
+        <w:t xml:space="preserve"> o projeto </w:t>
       </w:r>
       <m:oMath>
         <m:sSub>
@@ -2788,21 +2233,8 @@
         </m:sSub>
       </m:oMath>
       <w:r>
-        <w:t xml:space="preserve"> </w:t>
-      </w:r>
-      <w:proofErr w:type="spellStart"/>
-      <w:r>
-        <w:t>será</w:t>
-      </w:r>
-      <w:proofErr w:type="spellEnd"/>
-      <w:r>
-        <w:t xml:space="preserve"> o </w:t>
-      </w:r>
-      <w:proofErr w:type="spellStart"/>
-      <w:r>
-        <w:t>preferido</w:t>
-      </w:r>
-      <w:proofErr w:type="spellEnd"/>
+        <w:t xml:space="preserve"> será o preferido</w:t>
+      </w:r>
       <w:r>
         <w:t>.</w:t>
       </w:r>
@@ -2815,21 +2247,12 @@
           <w:bCs/>
         </w:rPr>
       </w:pPr>
-      <w:proofErr w:type="spellStart"/>
       <w:r>
         <w:rPr>
           <w:b/>
           <w:bCs/>
         </w:rPr>
-        <w:t>Cálculo</w:t>
-      </w:r>
-      <w:proofErr w:type="spellEnd"/>
-      <w:r>
-        <w:rPr>
-          <w:b/>
-          <w:bCs/>
-        </w:rPr>
-        <w:t xml:space="preserve"> do VAL:</w:t>
+        <w:t>Cálculo do VAL:</w:t>
       </w:r>
     </w:p>
     <w:p>
@@ -2985,21 +2408,7 @@
         <w:rPr>
           <w:rFonts w:eastAsiaTheme="minorEastAsia"/>
         </w:rPr>
-        <w:t xml:space="preserve"> – Investimento </w:t>
-      </w:r>
-      <w:proofErr w:type="spellStart"/>
-      <w:r>
-        <w:rPr>
-          <w:rFonts w:eastAsiaTheme="minorEastAsia"/>
-        </w:rPr>
-        <w:t>Inicial</w:t>
-      </w:r>
-      <w:proofErr w:type="spellEnd"/>
-      <w:r>
-        <w:rPr>
-          <w:rFonts w:eastAsiaTheme="minorEastAsia"/>
-        </w:rPr>
-        <w:t>;</w:t>
+        <w:t xml:space="preserve"> – Investimento Inicial;</w:t>
       </w:r>
     </w:p>
     <w:p>
@@ -3042,49 +2451,7 @@
         <w:rPr>
           <w:rFonts w:eastAsiaTheme="minorEastAsia"/>
         </w:rPr>
-        <w:t xml:space="preserve"> – </w:t>
-      </w:r>
-      <w:proofErr w:type="spellStart"/>
-      <w:r>
-        <w:rPr>
-          <w:rFonts w:eastAsiaTheme="minorEastAsia"/>
-        </w:rPr>
-        <w:t>Fluxo</w:t>
-      </w:r>
-      <w:proofErr w:type="spellEnd"/>
-      <w:r>
-        <w:rPr>
-          <w:rFonts w:eastAsiaTheme="minorEastAsia"/>
-        </w:rPr>
-        <w:t xml:space="preserve"> de Caixa de </w:t>
-      </w:r>
-      <w:proofErr w:type="spellStart"/>
-      <w:r>
-        <w:rPr>
-          <w:rFonts w:eastAsiaTheme="minorEastAsia"/>
-        </w:rPr>
-        <w:t>cada</w:t>
-      </w:r>
-      <w:proofErr w:type="spellEnd"/>
-      <w:r>
-        <w:rPr>
-          <w:rFonts w:eastAsiaTheme="minorEastAsia"/>
-        </w:rPr>
-        <w:t xml:space="preserve"> </w:t>
-      </w:r>
-      <w:proofErr w:type="spellStart"/>
-      <w:r>
-        <w:rPr>
-          <w:rFonts w:eastAsiaTheme="minorEastAsia"/>
-        </w:rPr>
-        <w:t>período</w:t>
-      </w:r>
-      <w:proofErr w:type="spellEnd"/>
-      <w:r>
-        <w:rPr>
-          <w:rFonts w:eastAsiaTheme="minorEastAsia"/>
-        </w:rPr>
-        <w:t>;</w:t>
+        <w:t xml:space="preserve"> – Fluxo de Caixa de cada período;</w:t>
       </w:r>
     </w:p>
     <w:p>
@@ -3107,35 +2474,7 @@
         <w:rPr>
           <w:rFonts w:eastAsiaTheme="minorEastAsia"/>
         </w:rPr>
-        <w:t xml:space="preserve"> – </w:t>
-      </w:r>
-      <w:proofErr w:type="spellStart"/>
-      <w:r>
-        <w:rPr>
-          <w:rFonts w:eastAsiaTheme="minorEastAsia"/>
-        </w:rPr>
-        <w:t>número</w:t>
-      </w:r>
-      <w:proofErr w:type="spellEnd"/>
-      <w:r>
-        <w:rPr>
-          <w:rFonts w:eastAsiaTheme="minorEastAsia"/>
-        </w:rPr>
-        <w:t xml:space="preserve"> de </w:t>
-      </w:r>
-      <w:proofErr w:type="spellStart"/>
-      <w:r>
-        <w:rPr>
-          <w:rFonts w:eastAsiaTheme="minorEastAsia"/>
-        </w:rPr>
-        <w:t>anos</w:t>
-      </w:r>
-      <w:proofErr w:type="spellEnd"/>
-      <w:r>
-        <w:rPr>
-          <w:rFonts w:eastAsiaTheme="minorEastAsia"/>
-        </w:rPr>
-        <w:t xml:space="preserve"> do projeto;</w:t>
+        <w:t xml:space="preserve"> – número de anos do projeto;</w:t>
       </w:r>
     </w:p>
     <w:p>
@@ -3158,35 +2497,7 @@
         <w:rPr>
           <w:rFonts w:eastAsiaTheme="minorEastAsia"/>
         </w:rPr>
-        <w:t xml:space="preserve"> – Taxa de </w:t>
-      </w:r>
-      <w:proofErr w:type="spellStart"/>
-      <w:r>
-        <w:rPr>
-          <w:rFonts w:eastAsiaTheme="minorEastAsia"/>
-        </w:rPr>
-        <w:t>retorno</w:t>
-      </w:r>
-      <w:proofErr w:type="spellEnd"/>
-      <w:r>
-        <w:rPr>
-          <w:rFonts w:eastAsiaTheme="minorEastAsia"/>
-        </w:rPr>
-        <w:t xml:space="preserve"> </w:t>
-      </w:r>
-      <w:proofErr w:type="spellStart"/>
-      <w:r>
-        <w:rPr>
-          <w:rFonts w:eastAsiaTheme="minorEastAsia"/>
-        </w:rPr>
-        <w:t>necessária</w:t>
-      </w:r>
-      <w:proofErr w:type="spellEnd"/>
-      <w:r>
-        <w:rPr>
-          <w:rFonts w:eastAsiaTheme="minorEastAsia"/>
-        </w:rPr>
-        <w:t>.</w:t>
+        <w:t xml:space="preserve"> – Taxa de retorno necessária.</w:t>
       </w:r>
     </w:p>
     <w:p>
@@ -3246,13 +2557,7 @@
                         <w:rPr>
                           <w:rFonts w:ascii="Cambria Math" w:hAnsi="Cambria Math"/>
                         </w:rPr>
-                        <m:t>1+</m:t>
-                      </m:r>
-                      <m:r>
-                        <w:rPr>
-                          <w:rFonts w:ascii="Cambria Math" w:hAnsi="Cambria Math"/>
-                        </w:rPr>
-                        <m:t>0.10</m:t>
+                        <m:t>1+0.10</m:t>
                       </m:r>
                     </m:e>
                   </m:d>
@@ -3288,19 +2593,7 @@
                 <w:rPr>
                   <w:rFonts w:ascii="Cambria Math" w:hAnsi="Cambria Math"/>
                 </w:rPr>
-                <m:t>6</m:t>
-              </m:r>
-              <m:r>
-                <w:rPr>
-                  <w:rFonts w:ascii="Cambria Math" w:hAnsi="Cambria Math"/>
-                </w:rPr>
-                <m:t>0 690</m:t>
-              </m:r>
-              <m:r>
-                <w:rPr>
-                  <w:rFonts w:ascii="Cambria Math" w:hAnsi="Cambria Math"/>
-                </w:rPr>
-                <m:t>€</m:t>
+                <m:t>60 690€</m:t>
               </m:r>
             </m:num>
             <m:den>
@@ -3364,13 +2657,7 @@
                 <w:rPr>
                   <w:rFonts w:ascii="Cambria Math" w:hAnsi="Cambria Math"/>
                 </w:rPr>
-                <m:t>58 590</m:t>
-              </m:r>
-              <m:r>
-                <w:rPr>
-                  <w:rFonts w:ascii="Cambria Math" w:hAnsi="Cambria Math"/>
-                </w:rPr>
-                <m:t>€</m:t>
+                <m:t>58 590€</m:t>
               </m:r>
             </m:num>
             <m:den>
@@ -3418,19 +2705,7 @@
             <w:rPr>
               <w:rFonts w:ascii="Cambria Math" w:hAnsi="Cambria Math"/>
             </w:rPr>
-            <m:t>=84</m:t>
-          </m:r>
-          <m:r>
-            <w:rPr>
-              <w:rFonts w:ascii="Cambria Math" w:hAnsi="Cambria Math"/>
-            </w:rPr>
-            <m:t> </m:t>
-          </m:r>
-          <m:r>
-            <w:rPr>
-              <w:rFonts w:ascii="Cambria Math" w:hAnsi="Cambria Math"/>
-            </w:rPr>
-            <m:t>122€</m:t>
+            <m:t>=84 122€</m:t>
           </m:r>
         </m:oMath>
       </m:oMathPara>
@@ -3446,85 +2721,2212 @@
         <w:rPr>
           <w:rFonts w:eastAsiaTheme="minorEastAsia"/>
         </w:rPr>
-        <w:t xml:space="preserve">Pode-se </w:t>
-      </w:r>
-      <w:proofErr w:type="spellStart"/>
-      <w:r>
+        <w:t>Pode-se concluir que este projeto deve ser realizado, dado que apresenta um VAL superior a 0.</w:t>
+      </w:r>
+    </w:p>
+    <w:p>
+      <w:pPr>
+        <w:pStyle w:val="Ttulo1"/>
         <w:rPr>
           <w:rFonts w:eastAsiaTheme="minorEastAsia"/>
         </w:rPr>
-        <w:t>concluir</w:t>
-      </w:r>
-      <w:proofErr w:type="spellEnd"/>
+      </w:pPr>
       <w:r>
         <w:rPr>
           <w:rFonts w:eastAsiaTheme="minorEastAsia"/>
         </w:rPr>
-        <w:t xml:space="preserve"> que </w:t>
-      </w:r>
-      <w:proofErr w:type="spellStart"/>
-      <w:r>
-        <w:rPr>
-          <w:rFonts w:eastAsiaTheme="minorEastAsia"/>
-        </w:rPr>
-        <w:t>este</w:t>
-      </w:r>
-      <w:proofErr w:type="spellEnd"/>
-      <w:r>
-        <w:rPr>
-          <w:rFonts w:eastAsiaTheme="minorEastAsia"/>
-        </w:rPr>
-        <w:t xml:space="preserve"> projeto </w:t>
-      </w:r>
-      <w:proofErr w:type="spellStart"/>
-      <w:r>
-        <w:rPr>
-          <w:rFonts w:eastAsiaTheme="minorEastAsia"/>
-        </w:rPr>
-        <w:t>deve</w:t>
-      </w:r>
-      <w:proofErr w:type="spellEnd"/>
-      <w:r>
-        <w:rPr>
-          <w:rFonts w:eastAsiaTheme="minorEastAsia"/>
-        </w:rPr>
-        <w:t xml:space="preserve"> ser </w:t>
-      </w:r>
-      <w:proofErr w:type="spellStart"/>
-      <w:r>
-        <w:rPr>
-          <w:rFonts w:eastAsiaTheme="minorEastAsia"/>
-        </w:rPr>
-        <w:t>realizado</w:t>
-      </w:r>
-      <w:proofErr w:type="spellEnd"/>
-      <w:r>
-        <w:rPr>
-          <w:rFonts w:eastAsiaTheme="minorEastAsia"/>
-        </w:rPr>
-        <w:t xml:space="preserve">, dado que </w:t>
-      </w:r>
-      <w:proofErr w:type="spellStart"/>
-      <w:r>
-        <w:rPr>
-          <w:rFonts w:eastAsiaTheme="minorEastAsia"/>
-        </w:rPr>
-        <w:t>apresenta</w:t>
-      </w:r>
-      <w:proofErr w:type="spellEnd"/>
-      <w:r>
-        <w:rPr>
-          <w:rFonts w:eastAsiaTheme="minorEastAsia"/>
-        </w:rPr>
-        <w:t xml:space="preserve"> um VAL superior a 0.</w:t>
+        <w:lastRenderedPageBreak/>
+        <w:t>Testes</w:t>
+      </w:r>
+    </w:p>
+    <w:p>
+      <w:pPr>
+        <w:pStyle w:val="Ttulo1"/>
+        <w:jc w:val="center"/>
+      </w:pPr>
+      <w:r>
+        <w:rPr>
+          <w:noProof/>
+        </w:rPr>
+        <w:drawing>
+          <wp:inline distT="0" distB="0" distL="0" distR="0" wp14:anchorId="56ECFF11" wp14:editId="71035541">
+            <wp:extent cx="5400040" cy="3843020"/>
+            <wp:effectExtent l="0" t="0" r="0" b="4445"/>
+            <wp:docPr id="1363346143" name="Imagem 18" descr="Uma imagem com texto, captura de ecrã, software, Página web&#10;&#10;Descrição gerada automaticamente"/>
+            <wp:cNvGraphicFramePr>
+              <a:graphicFrameLocks xmlns:a="http://schemas.openxmlformats.org/drawingml/2006/main" noChangeAspect="1"/>
+            </wp:cNvGraphicFramePr>
+            <a:graphic xmlns:a="http://schemas.openxmlformats.org/drawingml/2006/main">
+              <a:graphicData uri="http://schemas.openxmlformats.org/drawingml/2006/picture">
+                <pic:pic xmlns:pic="http://schemas.openxmlformats.org/drawingml/2006/picture">
+                  <pic:nvPicPr>
+                    <pic:cNvPr id="1363346143" name="Imagem 18" descr="Uma imagem com texto, captura de ecrã, software, Página web&#10;&#10;Descrição gerada automaticamente"/>
+                    <pic:cNvPicPr>
+                      <a:picLocks noChangeAspect="1" noChangeArrowheads="1"/>
+                    </pic:cNvPicPr>
+                  </pic:nvPicPr>
+                  <pic:blipFill>
+                    <a:blip r:embed="rId5">
+                      <a:extLst>
+                        <a:ext uri="{28A0092B-C50C-407E-A947-70E740481C1C}">
+                          <a14:useLocalDpi xmlns:a14="http://schemas.microsoft.com/office/drawing/2010/main" val="0"/>
+                        </a:ext>
+                      </a:extLst>
+                    </a:blip>
+                    <a:srcRect/>
+                    <a:stretch>
+                      <a:fillRect/>
+                    </a:stretch>
+                  </pic:blipFill>
+                  <pic:spPr bwMode="auto">
+                    <a:xfrm>
+                      <a:off x="0" y="0"/>
+                      <a:ext cx="5400040" cy="3843020"/>
+                    </a:xfrm>
+                    <a:prstGeom prst="rect">
+                      <a:avLst/>
+                    </a:prstGeom>
+                    <a:noFill/>
+                    <a:ln>
+                      <a:noFill/>
+                    </a:ln>
+                  </pic:spPr>
+                </pic:pic>
+              </a:graphicData>
+            </a:graphic>
+          </wp:inline>
+        </w:drawing>
+      </w:r>
+    </w:p>
+    <w:p>
+      <w:pPr>
+        <w:pStyle w:val="Legenda"/>
+        <w:jc w:val="center"/>
+      </w:pPr>
+      <w:r>
+        <w:t xml:space="preserve">Figura </w:t>
+      </w:r>
+      <w:r>
+        <w:fldChar w:fldCharType="begin"/>
+      </w:r>
+      <w:r>
+        <w:instrText xml:space="preserve"> SEQ Figura \* ARABIC </w:instrText>
+      </w:r>
+      <w:r>
+        <w:fldChar w:fldCharType="separate"/>
+      </w:r>
+      <w:r>
+        <w:rPr>
+          <w:noProof/>
+        </w:rPr>
+        <w:t>1</w:t>
+      </w:r>
+      <w:r>
+        <w:fldChar w:fldCharType="end"/>
+      </w:r>
+      <w:r>
+        <w:t xml:space="preserve"> - Apagar Médico (ADM)</w:t>
       </w:r>
     </w:p>
     <w:p>
       <w:pPr>
         <w:ind w:firstLine="0"/>
-        <w:rPr>
-          <w:rFonts w:eastAsiaTheme="minorEastAsia"/>
-        </w:rPr>
+      </w:pPr>
+      <w:r>
+        <w:t xml:space="preserve">A imagem mostra </w:t>
+      </w:r>
+      <w:r>
+        <w:t>um</w:t>
+      </w:r>
+      <w:r>
+        <w:t xml:space="preserve"> pedido</w:t>
+      </w:r>
+      <w:r>
+        <w:t xml:space="preserve"> que</w:t>
+      </w:r>
+      <w:r>
+        <w:t xml:space="preserve"> visa a eliminar um médico do sistema, identificado pelo seu e-mail (indicado no campo de parâmetros da Query). A operação parece ter sido bem-sucedida, como indicado pelo </w:t>
+      </w:r>
+      <w:r>
+        <w:rPr>
+          <w:i/>
+          <w:iCs/>
+        </w:rPr>
+        <w:t>status code 200</w:t>
+      </w:r>
+      <w:r>
+        <w:t xml:space="preserve"> e a mensagem "</w:t>
+      </w:r>
+      <w:r>
+        <w:rPr>
+          <w:i/>
+          <w:iCs/>
+        </w:rPr>
+        <w:t>PASS</w:t>
+      </w:r>
+      <w:r>
+        <w:t xml:space="preserve">" no resultado do teste. Isso sugere que a ação de </w:t>
+      </w:r>
+      <w:r>
+        <w:t>eliminação</w:t>
+      </w:r>
+      <w:r>
+        <w:t xml:space="preserve"> foi executada corretamente pelo servidor.</w:t>
+      </w:r>
+    </w:p>
+    <w:p>
+      <w:pPr>
+        <w:keepNext/>
+        <w:ind w:firstLine="0"/>
+      </w:pPr>
+      <w:r>
+        <w:rPr>
+          <w:noProof/>
+        </w:rPr>
+        <w:lastRenderedPageBreak/>
+        <w:drawing>
+          <wp:inline distT="0" distB="0" distL="0" distR="0" wp14:anchorId="3BA4CB2F" wp14:editId="6CE9AE1F">
+            <wp:extent cx="5400040" cy="6028690"/>
+            <wp:effectExtent l="0" t="0" r="0" b="0"/>
+            <wp:docPr id="1056529400" name="Imagem 41" descr="Uma imagem com texto, captura de ecrã, número, software&#10;&#10;Descrição gerada automaticamente"/>
+            <wp:cNvGraphicFramePr>
+              <a:graphicFrameLocks xmlns:a="http://schemas.openxmlformats.org/drawingml/2006/main" noChangeAspect="1"/>
+            </wp:cNvGraphicFramePr>
+            <a:graphic xmlns:a="http://schemas.openxmlformats.org/drawingml/2006/main">
+              <a:graphicData uri="http://schemas.openxmlformats.org/drawingml/2006/picture">
+                <pic:pic xmlns:pic="http://schemas.openxmlformats.org/drawingml/2006/picture">
+                  <pic:nvPicPr>
+                    <pic:cNvPr id="1056529400" name="Imagem 41" descr="Uma imagem com texto, captura de ecrã, número, software&#10;&#10;Descrição gerada automaticamente"/>
+                    <pic:cNvPicPr>
+                      <a:picLocks noChangeAspect="1" noChangeArrowheads="1"/>
+                    </pic:cNvPicPr>
+                  </pic:nvPicPr>
+                  <pic:blipFill>
+                    <a:blip r:embed="rId6">
+                      <a:extLst>
+                        <a:ext uri="{28A0092B-C50C-407E-A947-70E740481C1C}">
+                          <a14:useLocalDpi xmlns:a14="http://schemas.microsoft.com/office/drawing/2010/main" val="0"/>
+                        </a:ext>
+                      </a:extLst>
+                    </a:blip>
+                    <a:srcRect/>
+                    <a:stretch>
+                      <a:fillRect/>
+                    </a:stretch>
+                  </pic:blipFill>
+                  <pic:spPr bwMode="auto">
+                    <a:xfrm>
+                      <a:off x="0" y="0"/>
+                      <a:ext cx="5400040" cy="6028690"/>
+                    </a:xfrm>
+                    <a:prstGeom prst="rect">
+                      <a:avLst/>
+                    </a:prstGeom>
+                    <a:noFill/>
+                    <a:ln>
+                      <a:noFill/>
+                    </a:ln>
+                  </pic:spPr>
+                </pic:pic>
+              </a:graphicData>
+            </a:graphic>
+          </wp:inline>
+        </w:drawing>
+      </w:r>
+    </w:p>
+    <w:p>
+      <w:pPr>
+        <w:pStyle w:val="Legenda"/>
+        <w:jc w:val="center"/>
+      </w:pPr>
+      <w:r>
+        <w:t xml:space="preserve">Figura </w:t>
+      </w:r>
+      <w:r>
+        <w:fldChar w:fldCharType="begin"/>
+      </w:r>
+      <w:r>
+        <w:instrText xml:space="preserve"> SEQ Figura \* ARABIC </w:instrText>
+      </w:r>
+      <w:r>
+        <w:fldChar w:fldCharType="separate"/>
+      </w:r>
+      <w:r>
+        <w:rPr>
+          <w:noProof/>
+        </w:rPr>
+        <w:t>2</w:t>
+      </w:r>
+      <w:r>
+        <w:fldChar w:fldCharType="end"/>
+      </w:r>
+      <w:r>
+        <w:t xml:space="preserve"> - Estado do pedido que o utente realizou</w:t>
+      </w:r>
+    </w:p>
+    <w:p>
+      <w:pPr>
+        <w:ind w:firstLine="0"/>
+      </w:pPr>
+      <w:r>
+        <w:t xml:space="preserve">A imagem mostra </w:t>
+      </w:r>
+      <w:r>
+        <w:t>o estado do pedido que o utente realizou, identificado com o seu id</w:t>
+      </w:r>
+      <w:r>
+        <w:t>.</w:t>
+      </w:r>
+    </w:p>
+    <w:p>
+      <w:pPr>
+        <w:ind w:firstLine="0"/>
+      </w:pPr>
+    </w:p>
+    <w:p>
+      <w:pPr>
+        <w:keepNext/>
+        <w:ind w:firstLine="0"/>
+      </w:pPr>
+      <w:r>
+        <w:rPr>
+          <w:noProof/>
+        </w:rPr>
+        <w:lastRenderedPageBreak/>
+        <w:drawing>
+          <wp:inline distT="0" distB="0" distL="0" distR="0" wp14:anchorId="7196317C" wp14:editId="74B69A5F">
+            <wp:extent cx="5400040" cy="5989955"/>
+            <wp:effectExtent l="0" t="0" r="0" b="0"/>
+            <wp:docPr id="892727599" name="Imagem 19" descr="Uma imagem com texto, captura de ecrã, ecrã, software&#10;&#10;Descrição gerada automaticamente"/>
+            <wp:cNvGraphicFramePr>
+              <a:graphicFrameLocks xmlns:a="http://schemas.openxmlformats.org/drawingml/2006/main" noChangeAspect="1"/>
+            </wp:cNvGraphicFramePr>
+            <a:graphic xmlns:a="http://schemas.openxmlformats.org/drawingml/2006/main">
+              <a:graphicData uri="http://schemas.openxmlformats.org/drawingml/2006/picture">
+                <pic:pic xmlns:pic="http://schemas.openxmlformats.org/drawingml/2006/picture">
+                  <pic:nvPicPr>
+                    <pic:cNvPr id="892727599" name="Imagem 19" descr="Uma imagem com texto, captura de ecrã, ecrã, software&#10;&#10;Descrição gerada automaticamente"/>
+                    <pic:cNvPicPr>
+                      <a:picLocks noChangeAspect="1" noChangeArrowheads="1"/>
+                    </pic:cNvPicPr>
+                  </pic:nvPicPr>
+                  <pic:blipFill>
+                    <a:blip r:embed="rId7">
+                      <a:extLst>
+                        <a:ext uri="{28A0092B-C50C-407E-A947-70E740481C1C}">
+                          <a14:useLocalDpi xmlns:a14="http://schemas.microsoft.com/office/drawing/2010/main" val="0"/>
+                        </a:ext>
+                      </a:extLst>
+                    </a:blip>
+                    <a:srcRect/>
+                    <a:stretch>
+                      <a:fillRect/>
+                    </a:stretch>
+                  </pic:blipFill>
+                  <pic:spPr bwMode="auto">
+                    <a:xfrm>
+                      <a:off x="0" y="0"/>
+                      <a:ext cx="5400040" cy="5989955"/>
+                    </a:xfrm>
+                    <a:prstGeom prst="rect">
+                      <a:avLst/>
+                    </a:prstGeom>
+                    <a:noFill/>
+                    <a:ln>
+                      <a:noFill/>
+                    </a:ln>
+                  </pic:spPr>
+                </pic:pic>
+              </a:graphicData>
+            </a:graphic>
+          </wp:inline>
+        </w:drawing>
+      </w:r>
+    </w:p>
+    <w:p>
+      <w:pPr>
+        <w:pStyle w:val="Legenda"/>
+        <w:jc w:val="center"/>
+      </w:pPr>
+      <w:r>
+        <w:t xml:space="preserve">Figura </w:t>
+      </w:r>
+      <w:r>
+        <w:fldChar w:fldCharType="begin"/>
+      </w:r>
+      <w:r>
+        <w:instrText xml:space="preserve"> SEQ Figura \* ARABIC </w:instrText>
+      </w:r>
+      <w:r>
+        <w:fldChar w:fldCharType="separate"/>
+      </w:r>
+      <w:r>
+        <w:rPr>
+          <w:noProof/>
+        </w:rPr>
+        <w:t>3</w:t>
+      </w:r>
+      <w:r>
+        <w:fldChar w:fldCharType="end"/>
+      </w:r>
+      <w:r>
+        <w:t xml:space="preserve"> - ADM buscar o primeiro pedido</w:t>
+      </w:r>
+    </w:p>
+    <w:p>
+      <w:pPr>
+        <w:ind w:firstLine="0"/>
+      </w:pPr>
+      <w:r>
+        <w:t xml:space="preserve">A imagem mostra a </w:t>
+      </w:r>
+      <w:r>
+        <w:t>busca</w:t>
+      </w:r>
+      <w:r>
+        <w:t xml:space="preserve"> </w:t>
+      </w:r>
+      <w:r>
+        <w:t>dos dados de um pedido, neste caso, com id 30, e a sua respetiva avaliação.</w:t>
+      </w:r>
+    </w:p>
+    <w:p>
+      <w:pPr>
+        <w:ind w:firstLine="0"/>
+      </w:pPr>
+    </w:p>
+    <w:p>
+      <w:pPr>
+        <w:keepNext/>
+      </w:pPr>
+      <w:r>
+        <w:rPr>
+          <w:noProof/>
+        </w:rPr>
+        <w:lastRenderedPageBreak/>
+        <w:drawing>
+          <wp:inline distT="0" distB="0" distL="0" distR="0" wp14:anchorId="25103CC4" wp14:editId="1C4D1DEF">
+            <wp:extent cx="5400040" cy="4784090"/>
+            <wp:effectExtent l="0" t="0" r="0" b="0"/>
+            <wp:docPr id="1574172698" name="Imagem 20" descr="Uma imagem com texto, captura de ecrã, número, software&#10;&#10;Descrição gerada automaticamente"/>
+            <wp:cNvGraphicFramePr>
+              <a:graphicFrameLocks xmlns:a="http://schemas.openxmlformats.org/drawingml/2006/main" noChangeAspect="1"/>
+            </wp:cNvGraphicFramePr>
+            <a:graphic xmlns:a="http://schemas.openxmlformats.org/drawingml/2006/main">
+              <a:graphicData uri="http://schemas.openxmlformats.org/drawingml/2006/picture">
+                <pic:pic xmlns:pic="http://schemas.openxmlformats.org/drawingml/2006/picture">
+                  <pic:nvPicPr>
+                    <pic:cNvPr id="1574172698" name="Imagem 20" descr="Uma imagem com texto, captura de ecrã, número, software&#10;&#10;Descrição gerada automaticamente"/>
+                    <pic:cNvPicPr>
+                      <a:picLocks noChangeAspect="1" noChangeArrowheads="1"/>
+                    </pic:cNvPicPr>
+                  </pic:nvPicPr>
+                  <pic:blipFill>
+                    <a:blip r:embed="rId8">
+                      <a:extLst>
+                        <a:ext uri="{28A0092B-C50C-407E-A947-70E740481C1C}">
+                          <a14:useLocalDpi xmlns:a14="http://schemas.microsoft.com/office/drawing/2010/main" val="0"/>
+                        </a:ext>
+                      </a:extLst>
+                    </a:blip>
+                    <a:srcRect/>
+                    <a:stretch>
+                      <a:fillRect/>
+                    </a:stretch>
+                  </pic:blipFill>
+                  <pic:spPr bwMode="auto">
+                    <a:xfrm>
+                      <a:off x="0" y="0"/>
+                      <a:ext cx="5400040" cy="4784090"/>
+                    </a:xfrm>
+                    <a:prstGeom prst="rect">
+                      <a:avLst/>
+                    </a:prstGeom>
+                    <a:noFill/>
+                    <a:ln>
+                      <a:noFill/>
+                    </a:ln>
+                  </pic:spPr>
+                </pic:pic>
+              </a:graphicData>
+            </a:graphic>
+          </wp:inline>
+        </w:drawing>
+      </w:r>
+    </w:p>
+    <w:p>
+      <w:pPr>
+        <w:pStyle w:val="Legenda"/>
+        <w:jc w:val="center"/>
+      </w:pPr>
+      <w:r>
+        <w:t xml:space="preserve">Figura </w:t>
+      </w:r>
+      <w:r>
+        <w:fldChar w:fldCharType="begin"/>
+      </w:r>
+      <w:r>
+        <w:instrText xml:space="preserve"> SEQ Figura \* ARABIC </w:instrText>
+      </w:r>
+      <w:r>
+        <w:fldChar w:fldCharType="separate"/>
+      </w:r>
+      <w:r>
+        <w:rPr>
+          <w:noProof/>
+        </w:rPr>
+        <w:t>4</w:t>
+      </w:r>
+      <w:r>
+        <w:fldChar w:fldCharType="end"/>
+      </w:r>
+      <w:r>
+        <w:t xml:space="preserve"> - Buscar primeiro pedido Médico</w:t>
+      </w:r>
+    </w:p>
+    <w:p>
+      <w:pPr>
+        <w:ind w:firstLine="0"/>
+      </w:pPr>
+      <w:r>
+        <w:t xml:space="preserve">A imagem mostra </w:t>
+      </w:r>
+      <w:r>
+        <w:t>a pesquisa de um pedido que o medico efetuou, identificado com o seu id</w:t>
+      </w:r>
+      <w:r>
+        <w:t>.</w:t>
+      </w:r>
+      <w:r>
+        <w:t xml:space="preserve"> Como pode-se observar, ve-se o estado do pedido, o id do utente e a avaliação, por exemplo.</w:t>
+      </w:r>
+    </w:p>
+    <w:p/>
+    <w:p>
+      <w:pPr>
+        <w:keepNext/>
+      </w:pPr>
+      <w:r>
+        <w:rPr>
+          <w:noProof/>
+        </w:rPr>
+        <w:lastRenderedPageBreak/>
+        <w:drawing>
+          <wp:inline distT="0" distB="0" distL="0" distR="0" wp14:anchorId="39B76ECD" wp14:editId="55821132">
+            <wp:extent cx="5400040" cy="5442585"/>
+            <wp:effectExtent l="0" t="0" r="0" b="5715"/>
+            <wp:docPr id="1847381256" name="Imagem 21" descr="Uma imagem com texto, captura de ecrã, software, número&#10;&#10;Descrição gerada automaticamente"/>
+            <wp:cNvGraphicFramePr>
+              <a:graphicFrameLocks xmlns:a="http://schemas.openxmlformats.org/drawingml/2006/main" noChangeAspect="1"/>
+            </wp:cNvGraphicFramePr>
+            <a:graphic xmlns:a="http://schemas.openxmlformats.org/drawingml/2006/main">
+              <a:graphicData uri="http://schemas.openxmlformats.org/drawingml/2006/picture">
+                <pic:pic xmlns:pic="http://schemas.openxmlformats.org/drawingml/2006/picture">
+                  <pic:nvPicPr>
+                    <pic:cNvPr id="1847381256" name="Imagem 21" descr="Uma imagem com texto, captura de ecrã, software, número&#10;&#10;Descrição gerada automaticamente"/>
+                    <pic:cNvPicPr>
+                      <a:picLocks noChangeAspect="1" noChangeArrowheads="1"/>
+                    </pic:cNvPicPr>
+                  </pic:nvPicPr>
+                  <pic:blipFill>
+                    <a:blip r:embed="rId9">
+                      <a:extLst>
+                        <a:ext uri="{28A0092B-C50C-407E-A947-70E740481C1C}">
+                          <a14:useLocalDpi xmlns:a14="http://schemas.microsoft.com/office/drawing/2010/main" val="0"/>
+                        </a:ext>
+                      </a:extLst>
+                    </a:blip>
+                    <a:srcRect/>
+                    <a:stretch>
+                      <a:fillRect/>
+                    </a:stretch>
+                  </pic:blipFill>
+                  <pic:spPr bwMode="auto">
+                    <a:xfrm>
+                      <a:off x="0" y="0"/>
+                      <a:ext cx="5400040" cy="5442585"/>
+                    </a:xfrm>
+                    <a:prstGeom prst="rect">
+                      <a:avLst/>
+                    </a:prstGeom>
+                    <a:noFill/>
+                    <a:ln>
+                      <a:noFill/>
+                    </a:ln>
+                  </pic:spPr>
+                </pic:pic>
+              </a:graphicData>
+            </a:graphic>
+          </wp:inline>
+        </w:drawing>
+      </w:r>
+    </w:p>
+    <w:p>
+      <w:pPr>
+        <w:pStyle w:val="Legenda"/>
+        <w:jc w:val="center"/>
+      </w:pPr>
+      <w:r>
+        <w:t xml:space="preserve">Figura </w:t>
+      </w:r>
+      <w:r>
+        <w:fldChar w:fldCharType="begin"/>
+      </w:r>
+      <w:r>
+        <w:instrText xml:space="preserve"> SEQ Figura \* ARABIC </w:instrText>
+      </w:r>
+      <w:r>
+        <w:fldChar w:fldCharType="separate"/>
+      </w:r>
+      <w:r>
+        <w:rPr>
+          <w:noProof/>
+        </w:rPr>
+        <w:t>5</w:t>
+      </w:r>
+      <w:r>
+        <w:fldChar w:fldCharType="end"/>
+      </w:r>
+      <w:r>
+        <w:t xml:space="preserve"> - Buscar um pedido</w:t>
+      </w:r>
+    </w:p>
+    <w:p>
+      <w:r>
+        <w:t>Esta imagem mostra a pesquisa por um pedido, podendo verificar o estado do mesmo e a respetiva avaliação</w:t>
+      </w:r>
+      <w:r>
+        <w:t>.</w:t>
+      </w:r>
+    </w:p>
+    <w:p/>
+    <w:p>
+      <w:pPr>
+        <w:keepNext/>
+      </w:pPr>
+      <w:r>
+        <w:rPr>
+          <w:noProof/>
+        </w:rPr>
+        <w:lastRenderedPageBreak/>
+        <w:drawing>
+          <wp:inline distT="0" distB="0" distL="0" distR="0" wp14:anchorId="6DC62844" wp14:editId="79DA8DEB">
+            <wp:extent cx="5400040" cy="2661285"/>
+            <wp:effectExtent l="0" t="0" r="0" b="5715"/>
+            <wp:docPr id="1037414756" name="Imagem 22" descr="Uma imagem com texto, captura de ecrã, número, Tipo de letra&#10;&#10;Descrição gerada automaticamente"/>
+            <wp:cNvGraphicFramePr>
+              <a:graphicFrameLocks xmlns:a="http://schemas.openxmlformats.org/drawingml/2006/main" noChangeAspect="1"/>
+            </wp:cNvGraphicFramePr>
+            <a:graphic xmlns:a="http://schemas.openxmlformats.org/drawingml/2006/main">
+              <a:graphicData uri="http://schemas.openxmlformats.org/drawingml/2006/picture">
+                <pic:pic xmlns:pic="http://schemas.openxmlformats.org/drawingml/2006/picture">
+                  <pic:nvPicPr>
+                    <pic:cNvPr id="1037414756" name="Imagem 22" descr="Uma imagem com texto, captura de ecrã, número, Tipo de letra&#10;&#10;Descrição gerada automaticamente"/>
+                    <pic:cNvPicPr>
+                      <a:picLocks noChangeAspect="1" noChangeArrowheads="1"/>
+                    </pic:cNvPicPr>
+                  </pic:nvPicPr>
+                  <pic:blipFill>
+                    <a:blip r:embed="rId10">
+                      <a:extLst>
+                        <a:ext uri="{28A0092B-C50C-407E-A947-70E740481C1C}">
+                          <a14:useLocalDpi xmlns:a14="http://schemas.microsoft.com/office/drawing/2010/main" val="0"/>
+                        </a:ext>
+                      </a:extLst>
+                    </a:blip>
+                    <a:srcRect/>
+                    <a:stretch>
+                      <a:fillRect/>
+                    </a:stretch>
+                  </pic:blipFill>
+                  <pic:spPr bwMode="auto">
+                    <a:xfrm>
+                      <a:off x="0" y="0"/>
+                      <a:ext cx="5400040" cy="2661285"/>
+                    </a:xfrm>
+                    <a:prstGeom prst="rect">
+                      <a:avLst/>
+                    </a:prstGeom>
+                    <a:noFill/>
+                    <a:ln>
+                      <a:noFill/>
+                    </a:ln>
+                  </pic:spPr>
+                </pic:pic>
+              </a:graphicData>
+            </a:graphic>
+          </wp:inline>
+        </w:drawing>
+      </w:r>
+    </w:p>
+    <w:p>
+      <w:pPr>
+        <w:pStyle w:val="Legenda"/>
+        <w:jc w:val="center"/>
+      </w:pPr>
+      <w:r>
+        <w:t xml:space="preserve">Figura </w:t>
+      </w:r>
+      <w:r>
+        <w:fldChar w:fldCharType="begin"/>
+      </w:r>
+      <w:r>
+        <w:instrText xml:space="preserve"> SEQ Figura \* ARABIC </w:instrText>
+      </w:r>
+      <w:r>
+        <w:fldChar w:fldCharType="separate"/>
+      </w:r>
+      <w:r>
+        <w:rPr>
+          <w:noProof/>
+        </w:rPr>
+        <w:t>6</w:t>
+      </w:r>
+      <w:r>
+        <w:fldChar w:fldCharType="end"/>
+      </w:r>
+      <w:r>
+        <w:t xml:space="preserve"> - Cancelar um pedido</w:t>
+      </w:r>
+    </w:p>
+    <w:p>
+      <w:pPr>
+        <w:ind w:firstLine="0"/>
+      </w:pPr>
+      <w:r>
+        <w:t xml:space="preserve">A imagem mostra </w:t>
+      </w:r>
+      <w:r>
+        <w:t xml:space="preserve">o cancelamento de </w:t>
+      </w:r>
+      <w:r>
+        <w:t>um</w:t>
+      </w:r>
+      <w:r>
+        <w:t xml:space="preserve"> pedido</w:t>
+      </w:r>
+      <w:r>
+        <w:t xml:space="preserve"> </w:t>
+      </w:r>
+      <w:r>
+        <w:t>n</w:t>
+      </w:r>
+      <w:r>
+        <w:t xml:space="preserve">o sistema, identificado pelo seu </w:t>
+      </w:r>
+      <w:r>
+        <w:t xml:space="preserve">id. </w:t>
+      </w:r>
+      <w:r>
+        <w:t xml:space="preserve">A operação parece ter sido bem-sucedida, como indicado pelo </w:t>
+      </w:r>
+      <w:r>
+        <w:rPr>
+          <w:i/>
+          <w:iCs/>
+        </w:rPr>
+        <w:t>status code 200</w:t>
+      </w:r>
+      <w:r>
+        <w:t xml:space="preserve"> e a mensagem "</w:t>
+      </w:r>
+      <w:r>
+        <w:rPr>
+          <w:i/>
+          <w:iCs/>
+        </w:rPr>
+        <w:t>PASS</w:t>
+      </w:r>
+      <w:r>
+        <w:t xml:space="preserve">" no resultado do teste. Isso sugere que a ação de </w:t>
+      </w:r>
+      <w:r>
+        <w:t>eliminação</w:t>
+      </w:r>
+      <w:r>
+        <w:t xml:space="preserve"> foi executada corretamente pelo servidor.</w:t>
+      </w:r>
+    </w:p>
+    <w:p/>
+    <w:p>
+      <w:pPr>
+        <w:keepNext/>
+      </w:pPr>
+      <w:r>
+        <w:rPr>
+          <w:noProof/>
+        </w:rPr>
+        <w:lastRenderedPageBreak/>
+        <w:drawing>
+          <wp:inline distT="0" distB="0" distL="0" distR="0" wp14:anchorId="4ED21954" wp14:editId="508359A5">
+            <wp:extent cx="5400040" cy="6306820"/>
+            <wp:effectExtent l="0" t="0" r="0" b="0"/>
+            <wp:docPr id="54672052" name="Imagem 23" descr="Uma imagem com texto, captura de ecrã, ecrã, software&#10;&#10;Descrição gerada automaticamente"/>
+            <wp:cNvGraphicFramePr>
+              <a:graphicFrameLocks xmlns:a="http://schemas.openxmlformats.org/drawingml/2006/main" noChangeAspect="1"/>
+            </wp:cNvGraphicFramePr>
+            <a:graphic xmlns:a="http://schemas.openxmlformats.org/drawingml/2006/main">
+              <a:graphicData uri="http://schemas.openxmlformats.org/drawingml/2006/picture">
+                <pic:pic xmlns:pic="http://schemas.openxmlformats.org/drawingml/2006/picture">
+                  <pic:nvPicPr>
+                    <pic:cNvPr id="54672052" name="Imagem 23" descr="Uma imagem com texto, captura de ecrã, ecrã, software&#10;&#10;Descrição gerada automaticamente"/>
+                    <pic:cNvPicPr>
+                      <a:picLocks noChangeAspect="1" noChangeArrowheads="1"/>
+                    </pic:cNvPicPr>
+                  </pic:nvPicPr>
+                  <pic:blipFill>
+                    <a:blip r:embed="rId11">
+                      <a:extLst>
+                        <a:ext uri="{28A0092B-C50C-407E-A947-70E740481C1C}">
+                          <a14:useLocalDpi xmlns:a14="http://schemas.microsoft.com/office/drawing/2010/main" val="0"/>
+                        </a:ext>
+                      </a:extLst>
+                    </a:blip>
+                    <a:srcRect/>
+                    <a:stretch>
+                      <a:fillRect/>
+                    </a:stretch>
+                  </pic:blipFill>
+                  <pic:spPr bwMode="auto">
+                    <a:xfrm>
+                      <a:off x="0" y="0"/>
+                      <a:ext cx="5400040" cy="6306820"/>
+                    </a:xfrm>
+                    <a:prstGeom prst="rect">
+                      <a:avLst/>
+                    </a:prstGeom>
+                    <a:noFill/>
+                    <a:ln>
+                      <a:noFill/>
+                    </a:ln>
+                  </pic:spPr>
+                </pic:pic>
+              </a:graphicData>
+            </a:graphic>
+          </wp:inline>
+        </w:drawing>
+      </w:r>
+    </w:p>
+    <w:p>
+      <w:pPr>
+        <w:pStyle w:val="Legenda"/>
+        <w:jc w:val="center"/>
+      </w:pPr>
+      <w:r>
+        <w:t xml:space="preserve">Figura </w:t>
+      </w:r>
+      <w:r>
+        <w:fldChar w:fldCharType="begin"/>
+      </w:r>
+      <w:r>
+        <w:instrText xml:space="preserve"> SEQ Figura \* ARABIC </w:instrText>
+      </w:r>
+      <w:r>
+        <w:fldChar w:fldCharType="separate"/>
+      </w:r>
+      <w:r>
+        <w:rPr>
+          <w:noProof/>
+        </w:rPr>
+        <w:t>7</w:t>
+      </w:r>
+      <w:r>
+        <w:fldChar w:fldCharType="end"/>
+      </w:r>
+      <w:r>
+        <w:t xml:space="preserve"> - Contas de médicos que o adm consegue ver</w:t>
+      </w:r>
+    </w:p>
+    <w:p>
+      <w:pPr>
+        <w:ind w:firstLine="0"/>
+      </w:pPr>
+      <w:r>
+        <w:t>A imagem mostra os registos efetuados pelos medicos. Pode-se observar o dia, o email, a cédula e nome.</w:t>
+      </w:r>
+    </w:p>
+    <w:p>
+      <w:pPr>
+        <w:keepNext/>
+      </w:pPr>
+      <w:r>
+        <w:rPr>
+          <w:noProof/>
+        </w:rPr>
+        <w:lastRenderedPageBreak/>
+        <w:drawing>
+          <wp:inline distT="0" distB="0" distL="0" distR="0" wp14:anchorId="31939BB6" wp14:editId="5A12F0B9">
+            <wp:extent cx="5400040" cy="3165475"/>
+            <wp:effectExtent l="0" t="0" r="0" b="0"/>
+            <wp:docPr id="231163980" name="Imagem 24" descr="Uma imagem com texto, captura de ecrã, número, software&#10;&#10;Descrição gerada automaticamente"/>
+            <wp:cNvGraphicFramePr>
+              <a:graphicFrameLocks xmlns:a="http://schemas.openxmlformats.org/drawingml/2006/main" noChangeAspect="1"/>
+            </wp:cNvGraphicFramePr>
+            <a:graphic xmlns:a="http://schemas.openxmlformats.org/drawingml/2006/main">
+              <a:graphicData uri="http://schemas.openxmlformats.org/drawingml/2006/picture">
+                <pic:pic xmlns:pic="http://schemas.openxmlformats.org/drawingml/2006/picture">
+                  <pic:nvPicPr>
+                    <pic:cNvPr id="231163980" name="Imagem 24" descr="Uma imagem com texto, captura de ecrã, número, software&#10;&#10;Descrição gerada automaticamente"/>
+                    <pic:cNvPicPr>
+                      <a:picLocks noChangeAspect="1" noChangeArrowheads="1"/>
+                    </pic:cNvPicPr>
+                  </pic:nvPicPr>
+                  <pic:blipFill>
+                    <a:blip r:embed="rId12">
+                      <a:extLst>
+                        <a:ext uri="{28A0092B-C50C-407E-A947-70E740481C1C}">
+                          <a14:useLocalDpi xmlns:a14="http://schemas.microsoft.com/office/drawing/2010/main" val="0"/>
+                        </a:ext>
+                      </a:extLst>
+                    </a:blip>
+                    <a:srcRect/>
+                    <a:stretch>
+                      <a:fillRect/>
+                    </a:stretch>
+                  </pic:blipFill>
+                  <pic:spPr bwMode="auto">
+                    <a:xfrm>
+                      <a:off x="0" y="0"/>
+                      <a:ext cx="5400040" cy="3165475"/>
+                    </a:xfrm>
+                    <a:prstGeom prst="rect">
+                      <a:avLst/>
+                    </a:prstGeom>
+                    <a:noFill/>
+                    <a:ln>
+                      <a:noFill/>
+                    </a:ln>
+                  </pic:spPr>
+                </pic:pic>
+              </a:graphicData>
+            </a:graphic>
+          </wp:inline>
+        </w:drawing>
+      </w:r>
+    </w:p>
+    <w:p>
+      <w:pPr>
+        <w:pStyle w:val="Legenda"/>
+        <w:jc w:val="center"/>
+      </w:pPr>
+      <w:r>
+        <w:t xml:space="preserve">Figura </w:t>
+      </w:r>
+      <w:r>
+        <w:fldChar w:fldCharType="begin"/>
+      </w:r>
+      <w:r>
+        <w:instrText xml:space="preserve"> SEQ Figura \* ARABIC </w:instrText>
+      </w:r>
+      <w:r>
+        <w:fldChar w:fldCharType="separate"/>
+      </w:r>
+      <w:r>
+        <w:rPr>
+          <w:noProof/>
+        </w:rPr>
+        <w:t>8</w:t>
+      </w:r>
+      <w:r>
+        <w:fldChar w:fldCharType="end"/>
+      </w:r>
+      <w:r>
+        <w:t xml:space="preserve"> - Criar avaliação medico</w:t>
+      </w:r>
+    </w:p>
+    <w:p>
+      <w:pPr>
+        <w:ind w:firstLine="0"/>
+      </w:pPr>
+      <w:r>
+        <w:t xml:space="preserve">A imagem mostra </w:t>
+      </w:r>
+      <w:r>
+        <w:t>a criação de uma avaliação realizada por um</w:t>
+      </w:r>
+      <w:r>
+        <w:t xml:space="preserve"> médico, identificad</w:t>
+      </w:r>
+      <w:r>
+        <w:t>a</w:t>
+      </w:r>
+      <w:r>
+        <w:t xml:space="preserve"> pelo seu </w:t>
+      </w:r>
+      <w:r>
+        <w:t>id, a data, a percentage</w:t>
+      </w:r>
+      <w:r>
+        <w:t>m</w:t>
+      </w:r>
+      <w:r>
+        <w:t xml:space="preserve"> e a observação, respetivamente </w:t>
+      </w:r>
+      <w:r>
+        <w:t xml:space="preserve">. A operação parece ter sido bem-sucedida, como indicado pelo </w:t>
+      </w:r>
+      <w:r>
+        <w:rPr>
+          <w:i/>
+          <w:iCs/>
+        </w:rPr>
+        <w:t>status code 200</w:t>
+      </w:r>
+      <w:r>
+        <w:t xml:space="preserve"> e a mensagem "</w:t>
+      </w:r>
+      <w:r>
+        <w:rPr>
+          <w:i/>
+          <w:iCs/>
+        </w:rPr>
+        <w:t>PASS</w:t>
+      </w:r>
+      <w:r>
+        <w:t xml:space="preserve">" no resultado do teste. Isso sugere que a ação de </w:t>
+      </w:r>
+      <w:r>
+        <w:t>eliminação</w:t>
+      </w:r>
+      <w:r>
+        <w:t xml:space="preserve"> foi executada corretamente pelo servidor.</w:t>
+      </w:r>
+    </w:p>
+    <w:p/>
+    <w:p>
+      <w:pPr>
+        <w:keepNext/>
+      </w:pPr>
+      <w:r>
+        <w:rPr>
+          <w:noProof/>
+        </w:rPr>
+        <w:drawing>
+          <wp:inline distT="0" distB="0" distL="0" distR="0" wp14:anchorId="008E4653" wp14:editId="23A9C49F">
+            <wp:extent cx="5400040" cy="2905125"/>
+            <wp:effectExtent l="0" t="0" r="0" b="9525"/>
+            <wp:docPr id="2077181049" name="Imagem 25" descr="Uma imagem com texto, captura de ecrã, número, Tipo de letra&#10;&#10;Descrição gerada automaticamente"/>
+            <wp:cNvGraphicFramePr>
+              <a:graphicFrameLocks xmlns:a="http://schemas.openxmlformats.org/drawingml/2006/main" noChangeAspect="1"/>
+            </wp:cNvGraphicFramePr>
+            <a:graphic xmlns:a="http://schemas.openxmlformats.org/drawingml/2006/main">
+              <a:graphicData uri="http://schemas.openxmlformats.org/drawingml/2006/picture">
+                <pic:pic xmlns:pic="http://schemas.openxmlformats.org/drawingml/2006/picture">
+                  <pic:nvPicPr>
+                    <pic:cNvPr id="2077181049" name="Imagem 25" descr="Uma imagem com texto, captura de ecrã, número, Tipo de letra&#10;&#10;Descrição gerada automaticamente"/>
+                    <pic:cNvPicPr>
+                      <a:picLocks noChangeAspect="1" noChangeArrowheads="1"/>
+                    </pic:cNvPicPr>
+                  </pic:nvPicPr>
+                  <pic:blipFill>
+                    <a:blip r:embed="rId13">
+                      <a:extLst>
+                        <a:ext uri="{28A0092B-C50C-407E-A947-70E740481C1C}">
+                          <a14:useLocalDpi xmlns:a14="http://schemas.microsoft.com/office/drawing/2010/main" val="0"/>
+                        </a:ext>
+                      </a:extLst>
+                    </a:blip>
+                    <a:srcRect/>
+                    <a:stretch>
+                      <a:fillRect/>
+                    </a:stretch>
+                  </pic:blipFill>
+                  <pic:spPr bwMode="auto">
+                    <a:xfrm>
+                      <a:off x="0" y="0"/>
+                      <a:ext cx="5400040" cy="2905125"/>
+                    </a:xfrm>
+                    <a:prstGeom prst="rect">
+                      <a:avLst/>
+                    </a:prstGeom>
+                    <a:noFill/>
+                    <a:ln>
+                      <a:noFill/>
+                    </a:ln>
+                  </pic:spPr>
+                </pic:pic>
+              </a:graphicData>
+            </a:graphic>
+          </wp:inline>
+        </w:drawing>
+      </w:r>
+    </w:p>
+    <w:p>
+      <w:pPr>
+        <w:pStyle w:val="Legenda"/>
+        <w:jc w:val="center"/>
+      </w:pPr>
+      <w:r>
+        <w:t xml:space="preserve">Figura </w:t>
+      </w:r>
+      <w:r>
+        <w:fldChar w:fldCharType="begin"/>
+      </w:r>
+      <w:r>
+        <w:instrText xml:space="preserve"> SEQ Figura \* ARABIC </w:instrText>
+      </w:r>
+      <w:r>
+        <w:fldChar w:fldCharType="separate"/>
+      </w:r>
+      <w:r>
+        <w:rPr>
+          <w:noProof/>
+        </w:rPr>
+        <w:t>9</w:t>
+      </w:r>
+      <w:r>
+        <w:fldChar w:fldCharType="end"/>
+      </w:r>
+      <w:r>
+        <w:t xml:space="preserve"> - Criar Consulta</w:t>
+      </w:r>
+    </w:p>
+    <w:p>
+      <w:pPr>
+        <w:ind w:firstLine="0"/>
+      </w:pPr>
+      <w:r>
+        <w:t xml:space="preserve">A imagem mostra </w:t>
+      </w:r>
+      <w:r>
+        <w:t xml:space="preserve">a criação de uma </w:t>
+      </w:r>
+      <w:r>
+        <w:t>consulta de avaliação associada a uma pedido</w:t>
+      </w:r>
+      <w:r>
+        <w:t xml:space="preserve">, </w:t>
+      </w:r>
+      <w:r>
+        <w:t>onde o pedido é identificado pelo seu id</w:t>
+      </w:r>
+      <w:r>
+        <w:t xml:space="preserve">. A operação parece ter sido bem-sucedida, como indicado pelo </w:t>
+      </w:r>
+      <w:r>
+        <w:rPr>
+          <w:i/>
+          <w:iCs/>
+        </w:rPr>
+        <w:t>status code 200</w:t>
+      </w:r>
+      <w:r>
+        <w:t xml:space="preserve"> e a mensagem "</w:t>
+      </w:r>
+      <w:r>
+        <w:rPr>
+          <w:i/>
+          <w:iCs/>
+        </w:rPr>
+        <w:t>PASS</w:t>
+      </w:r>
+      <w:r>
+        <w:t xml:space="preserve">" no resultado do teste. Isso sugere que a ação de </w:t>
+      </w:r>
+      <w:r>
+        <w:t>eliminação</w:t>
+      </w:r>
+      <w:r>
+        <w:t xml:space="preserve"> foi executada corretamente pelo servidor.</w:t>
+      </w:r>
+    </w:p>
+    <w:p>
+      <w:pPr>
+        <w:ind w:firstLine="0"/>
+      </w:pPr>
+    </w:p>
+    <w:p>
+      <w:pPr>
+        <w:keepNext/>
+      </w:pPr>
+      <w:r>
+        <w:rPr>
+          <w:noProof/>
+        </w:rPr>
+        <w:drawing>
+          <wp:inline distT="0" distB="0" distL="0" distR="0" wp14:anchorId="647C1894" wp14:editId="149F27AE">
+            <wp:extent cx="3935895" cy="3351805"/>
+            <wp:effectExtent l="0" t="0" r="7620" b="1270"/>
+            <wp:docPr id="767192402" name="Imagem 29" descr="Uma imagem com texto, captura de ecrã, número, software&#10;&#10;Descrição gerada automaticamente"/>
+            <wp:cNvGraphicFramePr>
+              <a:graphicFrameLocks xmlns:a="http://schemas.openxmlformats.org/drawingml/2006/main" noChangeAspect="1"/>
+            </wp:cNvGraphicFramePr>
+            <a:graphic xmlns:a="http://schemas.openxmlformats.org/drawingml/2006/main">
+              <a:graphicData uri="http://schemas.openxmlformats.org/drawingml/2006/picture">
+                <pic:pic xmlns:pic="http://schemas.openxmlformats.org/drawingml/2006/picture">
+                  <pic:nvPicPr>
+                    <pic:cNvPr id="767192402" name="Imagem 29" descr="Uma imagem com texto, captura de ecrã, número, software&#10;&#10;Descrição gerada automaticamente"/>
+                    <pic:cNvPicPr>
+                      <a:picLocks noChangeAspect="1" noChangeArrowheads="1"/>
+                    </pic:cNvPicPr>
+                  </pic:nvPicPr>
+                  <pic:blipFill>
+                    <a:blip r:embed="rId14" cstate="print">
+                      <a:extLst>
+                        <a:ext uri="{28A0092B-C50C-407E-A947-70E740481C1C}">
+                          <a14:useLocalDpi xmlns:a14="http://schemas.microsoft.com/office/drawing/2010/main" val="0"/>
+                        </a:ext>
+                      </a:extLst>
+                    </a:blip>
+                    <a:srcRect/>
+                    <a:stretch>
+                      <a:fillRect/>
+                    </a:stretch>
+                  </pic:blipFill>
+                  <pic:spPr bwMode="auto">
+                    <a:xfrm>
+                      <a:off x="0" y="0"/>
+                      <a:ext cx="3963320" cy="3375160"/>
+                    </a:xfrm>
+                    <a:prstGeom prst="rect">
+                      <a:avLst/>
+                    </a:prstGeom>
+                    <a:noFill/>
+                    <a:ln>
+                      <a:noFill/>
+                    </a:ln>
+                  </pic:spPr>
+                </pic:pic>
+              </a:graphicData>
+            </a:graphic>
+          </wp:inline>
+        </w:drawing>
+      </w:r>
+    </w:p>
+    <w:p>
+      <w:pPr>
+        <w:pStyle w:val="Legenda"/>
+        <w:jc w:val="center"/>
+      </w:pPr>
+      <w:r>
+        <w:t xml:space="preserve">Figura </w:t>
+      </w:r>
+      <w:r>
+        <w:fldChar w:fldCharType="begin"/>
+      </w:r>
+      <w:r>
+        <w:instrText xml:space="preserve"> SEQ Figura \* ARABIC </w:instrText>
+      </w:r>
+      <w:r>
+        <w:fldChar w:fldCharType="separate"/>
+      </w:r>
+      <w:r>
+        <w:rPr>
+          <w:noProof/>
+        </w:rPr>
+        <w:t>10</w:t>
+      </w:r>
+      <w:r>
+        <w:fldChar w:fldCharType="end"/>
+      </w:r>
+      <w:r>
+        <w:t xml:space="preserve"> - Criar pedido 1</w:t>
+      </w:r>
+    </w:p>
+    <w:p/>
+    <w:p>
+      <w:pPr>
+        <w:keepNext/>
+        <w:ind w:firstLine="0"/>
+      </w:pPr>
+      <w:r>
+        <w:rPr>
+          <w:noProof/>
+        </w:rPr>
+        <w:drawing>
+          <wp:inline distT="0" distB="0" distL="0" distR="0" wp14:anchorId="31835CA1" wp14:editId="45D1971E">
+            <wp:extent cx="4047214" cy="3173427"/>
+            <wp:effectExtent l="0" t="0" r="0" b="8255"/>
+            <wp:docPr id="2146190001" name="Imagem 30" descr="Uma imagem com texto, captura de ecrã, número, software&#10;&#10;Descrição gerada automaticamente"/>
+            <wp:cNvGraphicFramePr>
+              <a:graphicFrameLocks xmlns:a="http://schemas.openxmlformats.org/drawingml/2006/main" noChangeAspect="1"/>
+            </wp:cNvGraphicFramePr>
+            <a:graphic xmlns:a="http://schemas.openxmlformats.org/drawingml/2006/main">
+              <a:graphicData uri="http://schemas.openxmlformats.org/drawingml/2006/picture">
+                <pic:pic xmlns:pic="http://schemas.openxmlformats.org/drawingml/2006/picture">
+                  <pic:nvPicPr>
+                    <pic:cNvPr id="2146190001" name="Imagem 30" descr="Uma imagem com texto, captura de ecrã, número, software&#10;&#10;Descrição gerada automaticamente"/>
+                    <pic:cNvPicPr>
+                      <a:picLocks noChangeAspect="1" noChangeArrowheads="1"/>
+                    </pic:cNvPicPr>
+                  </pic:nvPicPr>
+                  <pic:blipFill>
+                    <a:blip r:embed="rId15" cstate="print">
+                      <a:extLst>
+                        <a:ext uri="{28A0092B-C50C-407E-A947-70E740481C1C}">
+                          <a14:useLocalDpi xmlns:a14="http://schemas.microsoft.com/office/drawing/2010/main" val="0"/>
+                        </a:ext>
+                      </a:extLst>
+                    </a:blip>
+                    <a:srcRect/>
+                    <a:stretch>
+                      <a:fillRect/>
+                    </a:stretch>
+                  </pic:blipFill>
+                  <pic:spPr bwMode="auto">
+                    <a:xfrm>
+                      <a:off x="0" y="0"/>
+                      <a:ext cx="4055551" cy="3179964"/>
+                    </a:xfrm>
+                    <a:prstGeom prst="rect">
+                      <a:avLst/>
+                    </a:prstGeom>
+                    <a:noFill/>
+                    <a:ln>
+                      <a:noFill/>
+                    </a:ln>
+                  </pic:spPr>
+                </pic:pic>
+              </a:graphicData>
+            </a:graphic>
+          </wp:inline>
+        </w:drawing>
+      </w:r>
+    </w:p>
+    <w:p>
+      <w:pPr>
+        <w:pStyle w:val="Legenda"/>
+        <w:jc w:val="center"/>
+      </w:pPr>
+      <w:r>
+        <w:t xml:space="preserve">Figura </w:t>
+      </w:r>
+      <w:r>
+        <w:fldChar w:fldCharType="begin"/>
+      </w:r>
+      <w:r>
+        <w:instrText xml:space="preserve"> SEQ Figura \* ARABIC </w:instrText>
+      </w:r>
+      <w:r>
+        <w:fldChar w:fldCharType="separate"/>
+      </w:r>
+      <w:r>
+        <w:rPr>
+          <w:noProof/>
+        </w:rPr>
+        <w:t>11</w:t>
+      </w:r>
+      <w:r>
+        <w:fldChar w:fldCharType="end"/>
+      </w:r>
+      <w:r>
+        <w:t xml:space="preserve"> - Continuação do criar pedido</w:t>
+      </w:r>
+    </w:p>
+    <w:p>
+      <w:pPr>
+        <w:ind w:firstLine="0"/>
+      </w:pPr>
+      <w:r>
+        <w:t xml:space="preserve">A imagem mostra </w:t>
+      </w:r>
+      <w:r>
+        <w:t>a criação de um pedido</w:t>
+      </w:r>
+      <w:r>
+        <w:t>,</w:t>
+      </w:r>
+      <w:r>
+        <w:t xml:space="preserve"> que tem como parâmetros a data da realização desse pedido, id do utente, frequesia, data de nascimento, entre outros</w:t>
+      </w:r>
+      <w:r>
+        <w:t xml:space="preserve">. A operação parece ter sido bem-sucedida, como indicado pelo </w:t>
+      </w:r>
+      <w:r>
+        <w:rPr>
+          <w:i/>
+          <w:iCs/>
+        </w:rPr>
+        <w:t>status code 200</w:t>
+      </w:r>
+      <w:r>
+        <w:t xml:space="preserve"> e a mensagem "</w:t>
+      </w:r>
+      <w:r>
+        <w:rPr>
+          <w:i/>
+          <w:iCs/>
+        </w:rPr>
+        <w:t>PASS</w:t>
+      </w:r>
+      <w:r>
+        <w:t xml:space="preserve">" no resultado do teste. Isso sugere que a ação de </w:t>
+      </w:r>
+      <w:r>
+        <w:t>eliminação</w:t>
+      </w:r>
+      <w:r>
+        <w:t xml:space="preserve"> foi executada corretamente pelo servidor.</w:t>
+      </w:r>
+    </w:p>
+    <w:p>
+      <w:pPr>
+        <w:ind w:firstLine="0"/>
+      </w:pPr>
+    </w:p>
+    <w:p>
+      <w:pPr>
+        <w:keepNext/>
+      </w:pPr>
+      <w:r>
+        <w:rPr>
+          <w:noProof/>
+        </w:rPr>
+        <w:drawing>
+          <wp:inline distT="0" distB="0" distL="0" distR="0" wp14:anchorId="693994BF" wp14:editId="236C72A8">
+            <wp:extent cx="5400040" cy="2894965"/>
+            <wp:effectExtent l="0" t="0" r="0" b="635"/>
+            <wp:docPr id="804468217" name="Imagem 31" descr="Uma imagem com texto, captura de ecrã, número, Tipo de letra&#10;&#10;Descrição gerada automaticamente"/>
+            <wp:cNvGraphicFramePr>
+              <a:graphicFrameLocks xmlns:a="http://schemas.openxmlformats.org/drawingml/2006/main" noChangeAspect="1"/>
+            </wp:cNvGraphicFramePr>
+            <a:graphic xmlns:a="http://schemas.openxmlformats.org/drawingml/2006/main">
+              <a:graphicData uri="http://schemas.openxmlformats.org/drawingml/2006/picture">
+                <pic:pic xmlns:pic="http://schemas.openxmlformats.org/drawingml/2006/picture">
+                  <pic:nvPicPr>
+                    <pic:cNvPr id="804468217" name="Imagem 31" descr="Uma imagem com texto, captura de ecrã, número, Tipo de letra&#10;&#10;Descrição gerada automaticamente"/>
+                    <pic:cNvPicPr>
+                      <a:picLocks noChangeAspect="1" noChangeArrowheads="1"/>
+                    </pic:cNvPicPr>
+                  </pic:nvPicPr>
+                  <pic:blipFill>
+                    <a:blip r:embed="rId16">
+                      <a:extLst>
+                        <a:ext uri="{28A0092B-C50C-407E-A947-70E740481C1C}">
+                          <a14:useLocalDpi xmlns:a14="http://schemas.microsoft.com/office/drawing/2010/main" val="0"/>
+                        </a:ext>
+                      </a:extLst>
+                    </a:blip>
+                    <a:srcRect/>
+                    <a:stretch>
+                      <a:fillRect/>
+                    </a:stretch>
+                  </pic:blipFill>
+                  <pic:spPr bwMode="auto">
+                    <a:xfrm>
+                      <a:off x="0" y="0"/>
+                      <a:ext cx="5400040" cy="2894965"/>
+                    </a:xfrm>
+                    <a:prstGeom prst="rect">
+                      <a:avLst/>
+                    </a:prstGeom>
+                    <a:noFill/>
+                    <a:ln>
+                      <a:noFill/>
+                    </a:ln>
+                  </pic:spPr>
+                </pic:pic>
+              </a:graphicData>
+            </a:graphic>
+          </wp:inline>
+        </w:drawing>
+      </w:r>
+    </w:p>
+    <w:p>
+      <w:pPr>
+        <w:pStyle w:val="Legenda"/>
+        <w:jc w:val="center"/>
+      </w:pPr>
+      <w:r>
+        <w:t xml:space="preserve">Figura </w:t>
+      </w:r>
+      <w:r>
+        <w:fldChar w:fldCharType="begin"/>
+      </w:r>
+      <w:r>
+        <w:instrText xml:space="preserve"> SEQ Figura \* ARABIC </w:instrText>
+      </w:r>
+      <w:r>
+        <w:fldChar w:fldCharType="separate"/>
+      </w:r>
+      <w:r>
+        <w:rPr>
+          <w:noProof/>
+        </w:rPr>
+        <w:t>12</w:t>
+      </w:r>
+      <w:r>
+        <w:fldChar w:fldCharType="end"/>
+      </w:r>
+      <w:r>
+        <w:t xml:space="preserve"> - Encaminhar pedido</w:t>
+      </w:r>
+    </w:p>
+    <w:p>
+      <w:pPr>
+        <w:ind w:firstLine="0"/>
+      </w:pPr>
+      <w:r>
+        <w:t xml:space="preserve">A imagem mostra </w:t>
+      </w:r>
+      <w:r>
+        <w:t>o encaminhamento</w:t>
+      </w:r>
+      <w:r>
+        <w:t xml:space="preserve"> de um pedido</w:t>
+      </w:r>
+      <w:r>
+        <w:t>,</w:t>
+      </w:r>
+      <w:r>
+        <w:t xml:space="preserve"> com o respetivo id e o id do medico que avaliou</w:t>
+      </w:r>
+      <w:r>
+        <w:t xml:space="preserve">. A operação parece ter sido bem-sucedida, como indicado pelo </w:t>
+      </w:r>
+      <w:r>
+        <w:rPr>
+          <w:i/>
+          <w:iCs/>
+        </w:rPr>
+        <w:t>status code 200</w:t>
+      </w:r>
+      <w:r>
+        <w:t xml:space="preserve"> e a mensagem "</w:t>
+      </w:r>
+      <w:r>
+        <w:rPr>
+          <w:i/>
+          <w:iCs/>
+        </w:rPr>
+        <w:t>PASS</w:t>
+      </w:r>
+      <w:r>
+        <w:t xml:space="preserve">" no resultado do teste. Isso sugere que a ação de </w:t>
+      </w:r>
+      <w:r>
+        <w:t>eliminação</w:t>
+      </w:r>
+      <w:r>
+        <w:t xml:space="preserve"> foi executada corretamente pelo servidor.</w:t>
+      </w:r>
+    </w:p>
+    <w:p/>
+    <w:p>
+      <w:pPr>
+        <w:keepNext/>
+      </w:pPr>
+      <w:r>
+        <w:rPr>
+          <w:noProof/>
+        </w:rPr>
+        <w:drawing>
+          <wp:inline distT="0" distB="0" distL="0" distR="0" wp14:anchorId="220F13E1" wp14:editId="366A6A3B">
+            <wp:extent cx="5400040" cy="3267710"/>
+            <wp:effectExtent l="0" t="0" r="0" b="8890"/>
+            <wp:docPr id="2086665758" name="Imagem 34" descr="Uma imagem com texto, captura de ecrã, número, Tipo de letra&#10;&#10;Descrição gerada automaticamente"/>
+            <wp:cNvGraphicFramePr>
+              <a:graphicFrameLocks xmlns:a="http://schemas.openxmlformats.org/drawingml/2006/main" noChangeAspect="1"/>
+            </wp:cNvGraphicFramePr>
+            <a:graphic xmlns:a="http://schemas.openxmlformats.org/drawingml/2006/main">
+              <a:graphicData uri="http://schemas.openxmlformats.org/drawingml/2006/picture">
+                <pic:pic xmlns:pic="http://schemas.openxmlformats.org/drawingml/2006/picture">
+                  <pic:nvPicPr>
+                    <pic:cNvPr id="2086665758" name="Imagem 34" descr="Uma imagem com texto, captura de ecrã, número, Tipo de letra&#10;&#10;Descrição gerada automaticamente"/>
+                    <pic:cNvPicPr>
+                      <a:picLocks noChangeAspect="1" noChangeArrowheads="1"/>
+                    </pic:cNvPicPr>
+                  </pic:nvPicPr>
+                  <pic:blipFill>
+                    <a:blip r:embed="rId17">
+                      <a:extLst>
+                        <a:ext uri="{28A0092B-C50C-407E-A947-70E740481C1C}">
+                          <a14:useLocalDpi xmlns:a14="http://schemas.microsoft.com/office/drawing/2010/main" val="0"/>
+                        </a:ext>
+                      </a:extLst>
+                    </a:blip>
+                    <a:srcRect/>
+                    <a:stretch>
+                      <a:fillRect/>
+                    </a:stretch>
+                  </pic:blipFill>
+                  <pic:spPr bwMode="auto">
+                    <a:xfrm>
+                      <a:off x="0" y="0"/>
+                      <a:ext cx="5400040" cy="3267710"/>
+                    </a:xfrm>
+                    <a:prstGeom prst="rect">
+                      <a:avLst/>
+                    </a:prstGeom>
+                    <a:noFill/>
+                    <a:ln>
+                      <a:noFill/>
+                    </a:ln>
+                  </pic:spPr>
+                </pic:pic>
+              </a:graphicData>
+            </a:graphic>
+          </wp:inline>
+        </w:drawing>
+      </w:r>
+    </w:p>
+    <w:p>
+      <w:pPr>
+        <w:pStyle w:val="Legenda"/>
+        <w:jc w:val="center"/>
+      </w:pPr>
+      <w:r>
+        <w:t xml:space="preserve">Figura </w:t>
+      </w:r>
+      <w:r>
+        <w:fldChar w:fldCharType="begin"/>
+      </w:r>
+      <w:r>
+        <w:instrText xml:space="preserve"> SEQ Figura \* ARABIC </w:instrText>
+      </w:r>
+      <w:r>
+        <w:fldChar w:fldCharType="separate"/>
+      </w:r>
+      <w:r>
+        <w:rPr>
+          <w:noProof/>
+        </w:rPr>
+        <w:t>13</w:t>
+      </w:r>
+      <w:r>
+        <w:fldChar w:fldCharType="end"/>
+      </w:r>
+      <w:r>
+        <w:t xml:space="preserve"> – Login</w:t>
+      </w:r>
+    </w:p>
+    <w:p>
+      <w:pPr>
+        <w:ind w:firstLine="0"/>
+      </w:pPr>
+      <w:r>
+        <w:t>A imagem mostra</w:t>
+      </w:r>
+      <w:r>
+        <w:t xml:space="preserve"> o login, que somente é necessário o email e a palavra-passe</w:t>
+      </w:r>
+      <w:r>
+        <w:t xml:space="preserve">. A operação parece ter sido bem-sucedida, como indicado pelo </w:t>
+      </w:r>
+      <w:r>
+        <w:rPr>
+          <w:i/>
+          <w:iCs/>
+        </w:rPr>
+        <w:t>status code 200</w:t>
+      </w:r>
+      <w:r>
+        <w:t xml:space="preserve"> e a </w:t>
+      </w:r>
+      <w:r>
+        <w:lastRenderedPageBreak/>
+        <w:t>mensagem "</w:t>
+      </w:r>
+      <w:r>
+        <w:rPr>
+          <w:i/>
+          <w:iCs/>
+        </w:rPr>
+        <w:t>PASS</w:t>
+      </w:r>
+      <w:r>
+        <w:t xml:space="preserve">" no resultado do teste. Isso sugere que a ação de </w:t>
+      </w:r>
+      <w:r>
+        <w:t>eliminação</w:t>
+      </w:r>
+      <w:r>
+        <w:t xml:space="preserve"> foi executada corretamente pelo servidor.</w:t>
+      </w:r>
+    </w:p>
+    <w:p/>
+    <w:p>
+      <w:pPr>
+        <w:keepNext/>
+      </w:pPr>
+      <w:r>
+        <w:rPr>
+          <w:noProof/>
+        </w:rPr>
+        <w:drawing>
+          <wp:inline distT="0" distB="0" distL="0" distR="0" wp14:anchorId="133D2287" wp14:editId="4865071A">
+            <wp:extent cx="5400040" cy="3103245"/>
+            <wp:effectExtent l="0" t="0" r="0" b="1905"/>
+            <wp:docPr id="183359667" name="Imagem 35" descr="Uma imagem com texto, captura de ecrã, número, Tipo de letra&#10;&#10;Descrição gerada automaticamente"/>
+            <wp:cNvGraphicFramePr>
+              <a:graphicFrameLocks xmlns:a="http://schemas.openxmlformats.org/drawingml/2006/main" noChangeAspect="1"/>
+            </wp:cNvGraphicFramePr>
+            <a:graphic xmlns:a="http://schemas.openxmlformats.org/drawingml/2006/main">
+              <a:graphicData uri="http://schemas.openxmlformats.org/drawingml/2006/picture">
+                <pic:pic xmlns:pic="http://schemas.openxmlformats.org/drawingml/2006/picture">
+                  <pic:nvPicPr>
+                    <pic:cNvPr id="183359667" name="Imagem 35" descr="Uma imagem com texto, captura de ecrã, número, Tipo de letra&#10;&#10;Descrição gerada automaticamente"/>
+                    <pic:cNvPicPr>
+                      <a:picLocks noChangeAspect="1" noChangeArrowheads="1"/>
+                    </pic:cNvPicPr>
+                  </pic:nvPicPr>
+                  <pic:blipFill>
+                    <a:blip r:embed="rId18">
+                      <a:extLst>
+                        <a:ext uri="{28A0092B-C50C-407E-A947-70E740481C1C}">
+                          <a14:useLocalDpi xmlns:a14="http://schemas.microsoft.com/office/drawing/2010/main" val="0"/>
+                        </a:ext>
+                      </a:extLst>
+                    </a:blip>
+                    <a:srcRect/>
+                    <a:stretch>
+                      <a:fillRect/>
+                    </a:stretch>
+                  </pic:blipFill>
+                  <pic:spPr bwMode="auto">
+                    <a:xfrm>
+                      <a:off x="0" y="0"/>
+                      <a:ext cx="5400040" cy="3103245"/>
+                    </a:xfrm>
+                    <a:prstGeom prst="rect">
+                      <a:avLst/>
+                    </a:prstGeom>
+                    <a:noFill/>
+                    <a:ln>
+                      <a:noFill/>
+                    </a:ln>
+                  </pic:spPr>
+                </pic:pic>
+              </a:graphicData>
+            </a:graphic>
+          </wp:inline>
+        </w:drawing>
+      </w:r>
+    </w:p>
+    <w:p>
+      <w:pPr>
+        <w:pStyle w:val="Legenda"/>
+        <w:jc w:val="center"/>
+      </w:pPr>
+      <w:r>
+        <w:t xml:space="preserve">Figura </w:t>
+      </w:r>
+      <w:r>
+        <w:fldChar w:fldCharType="begin"/>
+      </w:r>
+      <w:r>
+        <w:instrText xml:space="preserve"> SEQ Figura \* ARABIC </w:instrText>
+      </w:r>
+      <w:r>
+        <w:fldChar w:fldCharType="separate"/>
+      </w:r>
+      <w:r>
+        <w:rPr>
+          <w:noProof/>
+        </w:rPr>
+        <w:t>14</w:t>
+      </w:r>
+      <w:r>
+        <w:fldChar w:fldCharType="end"/>
+      </w:r>
+      <w:r>
+        <w:t xml:space="preserve"> - Registo Médico</w:t>
+      </w:r>
+    </w:p>
+    <w:p>
+      <w:pPr>
+        <w:ind w:firstLine="0"/>
+      </w:pPr>
+      <w:r>
+        <w:t xml:space="preserve">A imagem mostra </w:t>
+      </w:r>
+      <w:r>
+        <w:t>o registo de um medico no sistema, identificado pela cédula, id, email, o seu nome e a palavra-passe</w:t>
+      </w:r>
+      <w:r>
+        <w:t xml:space="preserve">. A operação parece ter sido bem-sucedida, como indicado pelo </w:t>
+      </w:r>
+      <w:r>
+        <w:rPr>
+          <w:i/>
+          <w:iCs/>
+        </w:rPr>
+        <w:t>status code 200</w:t>
+      </w:r>
+      <w:r>
+        <w:t xml:space="preserve"> e a mensagem "</w:t>
+      </w:r>
+      <w:r>
+        <w:rPr>
+          <w:i/>
+          <w:iCs/>
+        </w:rPr>
+        <w:t>PASS</w:t>
+      </w:r>
+      <w:r>
+        <w:t xml:space="preserve">" no resultado do teste. Isso sugere que a ação de </w:t>
+      </w:r>
+      <w:r>
+        <w:t>eliminação</w:t>
+      </w:r>
+      <w:r>
+        <w:t xml:space="preserve"> foi executada corretamente pelo servidor.</w:t>
+      </w:r>
+    </w:p>
+    <w:p/>
+    <w:p>
+      <w:pPr>
+        <w:keepNext/>
+      </w:pPr>
+      <w:r>
+        <w:rPr>
+          <w:noProof/>
+        </w:rPr>
+        <w:lastRenderedPageBreak/>
+        <w:drawing>
+          <wp:inline distT="0" distB="0" distL="0" distR="0" wp14:anchorId="6F2DF54F" wp14:editId="58DB75C7">
+            <wp:extent cx="5400040" cy="3542030"/>
+            <wp:effectExtent l="0" t="0" r="0" b="1270"/>
+            <wp:docPr id="301195091" name="Imagem 36" descr="Uma imagem com texto, captura de ecrã, número, software&#10;&#10;Descrição gerada automaticamente"/>
+            <wp:cNvGraphicFramePr>
+              <a:graphicFrameLocks xmlns:a="http://schemas.openxmlformats.org/drawingml/2006/main" noChangeAspect="1"/>
+            </wp:cNvGraphicFramePr>
+            <a:graphic xmlns:a="http://schemas.openxmlformats.org/drawingml/2006/main">
+              <a:graphicData uri="http://schemas.openxmlformats.org/drawingml/2006/picture">
+                <pic:pic xmlns:pic="http://schemas.openxmlformats.org/drawingml/2006/picture">
+                  <pic:nvPicPr>
+                    <pic:cNvPr id="301195091" name="Imagem 36" descr="Uma imagem com texto, captura de ecrã, número, software&#10;&#10;Descrição gerada automaticamente"/>
+                    <pic:cNvPicPr>
+                      <a:picLocks noChangeAspect="1" noChangeArrowheads="1"/>
+                    </pic:cNvPicPr>
+                  </pic:nvPicPr>
+                  <pic:blipFill>
+                    <a:blip r:embed="rId19">
+                      <a:extLst>
+                        <a:ext uri="{28A0092B-C50C-407E-A947-70E740481C1C}">
+                          <a14:useLocalDpi xmlns:a14="http://schemas.microsoft.com/office/drawing/2010/main" val="0"/>
+                        </a:ext>
+                      </a:extLst>
+                    </a:blip>
+                    <a:srcRect/>
+                    <a:stretch>
+                      <a:fillRect/>
+                    </a:stretch>
+                  </pic:blipFill>
+                  <pic:spPr bwMode="auto">
+                    <a:xfrm>
+                      <a:off x="0" y="0"/>
+                      <a:ext cx="5400040" cy="3542030"/>
+                    </a:xfrm>
+                    <a:prstGeom prst="rect">
+                      <a:avLst/>
+                    </a:prstGeom>
+                    <a:noFill/>
+                    <a:ln>
+                      <a:noFill/>
+                    </a:ln>
+                  </pic:spPr>
+                </pic:pic>
+              </a:graphicData>
+            </a:graphic>
+          </wp:inline>
+        </w:drawing>
+      </w:r>
+    </w:p>
+    <w:p>
+      <w:pPr>
+        <w:pStyle w:val="Legenda"/>
+        <w:jc w:val="center"/>
+      </w:pPr>
+      <w:r>
+        <w:t xml:space="preserve">Figura </w:t>
+      </w:r>
+      <w:r>
+        <w:fldChar w:fldCharType="begin"/>
+      </w:r>
+      <w:r>
+        <w:instrText xml:space="preserve"> SEQ Figura \* ARABIC </w:instrText>
+      </w:r>
+      <w:r>
+        <w:fldChar w:fldCharType="separate"/>
+      </w:r>
+      <w:r>
+        <w:rPr>
+          <w:noProof/>
+        </w:rPr>
+        <w:t>15</w:t>
+      </w:r>
+      <w:r>
+        <w:fldChar w:fldCharType="end"/>
+      </w:r>
+      <w:r>
+        <w:t xml:space="preserve"> - Registo Utente</w:t>
+      </w:r>
+    </w:p>
+    <w:p>
+      <w:pPr>
+        <w:ind w:firstLine="0"/>
+      </w:pPr>
+      <w:r>
+        <w:t>Já esta</w:t>
+      </w:r>
+      <w:r>
+        <w:t xml:space="preserve"> imagem mostra</w:t>
+      </w:r>
+      <w:r>
+        <w:t>o registo de um utente</w:t>
+      </w:r>
+      <w:r>
+        <w:t>,</w:t>
+      </w:r>
+      <w:r>
+        <w:t xml:space="preserve"> identificado pelo id, email, palavra-passe e número de utente de saúde</w:t>
+      </w:r>
+      <w:r>
+        <w:t xml:space="preserve">. A operação parece ter sido bem-sucedida, como indicado pelo </w:t>
+      </w:r>
+      <w:r>
+        <w:rPr>
+          <w:i/>
+          <w:iCs/>
+        </w:rPr>
+        <w:t>status code 200</w:t>
+      </w:r>
+      <w:r>
+        <w:t xml:space="preserve"> e a mensagem "</w:t>
+      </w:r>
+      <w:r>
+        <w:rPr>
+          <w:i/>
+          <w:iCs/>
+        </w:rPr>
+        <w:t>PASS</w:t>
+      </w:r>
+      <w:r>
+        <w:t xml:space="preserve">" no resultado do teste. Isso sugere que a ação de </w:t>
+      </w:r>
+      <w:r>
+        <w:t>eliminação</w:t>
+      </w:r>
+      <w:r>
+        <w:t xml:space="preserve"> foi executada corretamente pelo servidor.</w:t>
+      </w:r>
+    </w:p>
+    <w:p/>
+    <w:p>
+      <w:pPr>
+        <w:keepNext/>
+      </w:pPr>
+      <w:r>
+        <w:rPr>
+          <w:noProof/>
+        </w:rPr>
+        <w:drawing>
+          <wp:inline distT="0" distB="0" distL="0" distR="0" wp14:anchorId="32A5D179" wp14:editId="6B30977A">
+            <wp:extent cx="5400040" cy="2429510"/>
+            <wp:effectExtent l="0" t="0" r="0" b="8890"/>
+            <wp:docPr id="662190618" name="Imagem 37" descr="Uma imagem com texto, captura de ecrã, software, número&#10;&#10;Descrição gerada automaticamente"/>
+            <wp:cNvGraphicFramePr>
+              <a:graphicFrameLocks xmlns:a="http://schemas.openxmlformats.org/drawingml/2006/main" noChangeAspect="1"/>
+            </wp:cNvGraphicFramePr>
+            <a:graphic xmlns:a="http://schemas.openxmlformats.org/drawingml/2006/main">
+              <a:graphicData uri="http://schemas.openxmlformats.org/drawingml/2006/picture">
+                <pic:pic xmlns:pic="http://schemas.openxmlformats.org/drawingml/2006/picture">
+                  <pic:nvPicPr>
+                    <pic:cNvPr id="662190618" name="Imagem 37" descr="Uma imagem com texto, captura de ecrã, software, número&#10;&#10;Descrição gerada automaticamente"/>
+                    <pic:cNvPicPr>
+                      <a:picLocks noChangeAspect="1" noChangeArrowheads="1"/>
+                    </pic:cNvPicPr>
+                  </pic:nvPicPr>
+                  <pic:blipFill>
+                    <a:blip r:embed="rId20" cstate="print">
+                      <a:extLst>
+                        <a:ext uri="{28A0092B-C50C-407E-A947-70E740481C1C}">
+                          <a14:useLocalDpi xmlns:a14="http://schemas.microsoft.com/office/drawing/2010/main" val="0"/>
+                        </a:ext>
+                      </a:extLst>
+                    </a:blip>
+                    <a:srcRect/>
+                    <a:stretch>
+                      <a:fillRect/>
+                    </a:stretch>
+                  </pic:blipFill>
+                  <pic:spPr bwMode="auto">
+                    <a:xfrm>
+                      <a:off x="0" y="0"/>
+                      <a:ext cx="5400040" cy="2429510"/>
+                    </a:xfrm>
+                    <a:prstGeom prst="rect">
+                      <a:avLst/>
+                    </a:prstGeom>
+                    <a:noFill/>
+                    <a:ln>
+                      <a:noFill/>
+                    </a:ln>
+                  </pic:spPr>
+                </pic:pic>
+              </a:graphicData>
+            </a:graphic>
+          </wp:inline>
+        </w:drawing>
+      </w:r>
+    </w:p>
+    <w:p>
+      <w:pPr>
+        <w:pStyle w:val="Legenda"/>
+        <w:jc w:val="center"/>
+      </w:pPr>
+      <w:r>
+        <w:t xml:space="preserve">Figura </w:t>
+      </w:r>
+      <w:r>
+        <w:fldChar w:fldCharType="begin"/>
+      </w:r>
+      <w:r>
+        <w:instrText xml:space="preserve"> SEQ Figura \* ARABIC </w:instrText>
+      </w:r>
+      <w:r>
+        <w:fldChar w:fldCharType="separate"/>
+      </w:r>
+      <w:r>
+        <w:rPr>
+          <w:noProof/>
+        </w:rPr>
+        <w:t>16</w:t>
+      </w:r>
+      <w:r>
+        <w:fldChar w:fldCharType="end"/>
+      </w:r>
+      <w:r>
+        <w:t xml:space="preserve"> - Restantes pedidos ADM</w:t>
+      </w:r>
+    </w:p>
+    <w:p>
+      <w:pPr>
+        <w:ind w:firstLine="0"/>
+      </w:pPr>
+      <w:r>
+        <w:t>Esta imagem é referente aos restantes pedidos que o admini</w:t>
+      </w:r>
+      <w:r>
+        <w:t>s</w:t>
+      </w:r>
+      <w:r>
+        <w:t>trador consegue ter acesso.</w:t>
+      </w:r>
+    </w:p>
+    <w:p>
+      <w:pPr>
+        <w:keepNext/>
+      </w:pPr>
+      <w:r>
+        <w:rPr>
+          <w:noProof/>
+        </w:rPr>
+        <w:lastRenderedPageBreak/>
+        <w:drawing>
+          <wp:inline distT="0" distB="0" distL="0" distR="0" wp14:anchorId="327E537F" wp14:editId="2E040495">
+            <wp:extent cx="5400040" cy="1521460"/>
+            <wp:effectExtent l="0" t="0" r="0" b="2540"/>
+            <wp:docPr id="1912118850" name="Imagem 38" descr="Uma imagem com texto, captura de ecrã, file, Tipo de letra&#10;&#10;Descrição gerada automaticamente"/>
+            <wp:cNvGraphicFramePr>
+              <a:graphicFrameLocks xmlns:a="http://schemas.openxmlformats.org/drawingml/2006/main" noChangeAspect="1"/>
+            </wp:cNvGraphicFramePr>
+            <a:graphic xmlns:a="http://schemas.openxmlformats.org/drawingml/2006/main">
+              <a:graphicData uri="http://schemas.openxmlformats.org/drawingml/2006/picture">
+                <pic:pic xmlns:pic="http://schemas.openxmlformats.org/drawingml/2006/picture">
+                  <pic:nvPicPr>
+                    <pic:cNvPr id="1912118850" name="Imagem 38" descr="Uma imagem com texto, captura de ecrã, file, Tipo de letra&#10;&#10;Descrição gerada automaticamente"/>
+                    <pic:cNvPicPr>
+                      <a:picLocks noChangeAspect="1" noChangeArrowheads="1"/>
+                    </pic:cNvPicPr>
+                  </pic:nvPicPr>
+                  <pic:blipFill>
+                    <a:blip r:embed="rId21" cstate="print">
+                      <a:extLst>
+                        <a:ext uri="{28A0092B-C50C-407E-A947-70E740481C1C}">
+                          <a14:useLocalDpi xmlns:a14="http://schemas.microsoft.com/office/drawing/2010/main" val="0"/>
+                        </a:ext>
+                      </a:extLst>
+                    </a:blip>
+                    <a:srcRect/>
+                    <a:stretch>
+                      <a:fillRect/>
+                    </a:stretch>
+                  </pic:blipFill>
+                  <pic:spPr bwMode="auto">
+                    <a:xfrm>
+                      <a:off x="0" y="0"/>
+                      <a:ext cx="5400040" cy="1521460"/>
+                    </a:xfrm>
+                    <a:prstGeom prst="rect">
+                      <a:avLst/>
+                    </a:prstGeom>
+                    <a:noFill/>
+                    <a:ln>
+                      <a:noFill/>
+                    </a:ln>
+                  </pic:spPr>
+                </pic:pic>
+              </a:graphicData>
+            </a:graphic>
+          </wp:inline>
+        </w:drawing>
+      </w:r>
+    </w:p>
+    <w:p>
+      <w:pPr>
+        <w:pStyle w:val="Legenda"/>
+        <w:jc w:val="center"/>
+      </w:pPr>
+      <w:r>
+        <w:t xml:space="preserve">Figura </w:t>
+      </w:r>
+      <w:r>
+        <w:fldChar w:fldCharType="begin"/>
+      </w:r>
+      <w:r>
+        <w:instrText xml:space="preserve"> SEQ Figura \* ARABIC </w:instrText>
+      </w:r>
+      <w:r>
+        <w:fldChar w:fldCharType="separate"/>
+      </w:r>
+      <w:r>
+        <w:rPr>
+          <w:noProof/>
+        </w:rPr>
+        <w:t>17</w:t>
+      </w:r>
+      <w:r>
+        <w:fldChar w:fldCharType="end"/>
+      </w:r>
+      <w:r>
+        <w:t xml:space="preserve"> - Restantes pedidos medico</w:t>
+      </w:r>
+    </w:p>
+    <w:p>
+      <w:pPr>
+        <w:ind w:firstLine="0"/>
+      </w:pPr>
+      <w:r>
+        <w:t xml:space="preserve">Esta imagem é referente aos restantes pedidos que o </w:t>
+      </w:r>
+      <w:r>
+        <w:t>médico</w:t>
+      </w:r>
+      <w:r>
+        <w:t xml:space="preserve"> consegue ter acesso.</w:t>
+      </w:r>
+    </w:p>
+    <w:p>
+      <w:pPr>
+        <w:ind w:firstLine="0"/>
+      </w:pPr>
+    </w:p>
+    <w:p>
+      <w:pPr>
+        <w:pStyle w:val="Legenda"/>
+        <w:keepNext/>
+        <w:jc w:val="center"/>
+      </w:pPr>
+      <w:r>
+        <w:rPr>
+          <w:noProof/>
+        </w:rPr>
+        <w:lastRenderedPageBreak/>
+        <w:drawing>
+          <wp:inline distT="0" distB="0" distL="0" distR="0" wp14:anchorId="67299EBC" wp14:editId="0971C480">
+            <wp:extent cx="5400040" cy="6409690"/>
+            <wp:effectExtent l="0" t="0" r="0" b="0"/>
+            <wp:docPr id="351429996" name="Imagem 40"/>
+            <wp:cNvGraphicFramePr>
+              <a:graphicFrameLocks xmlns:a="http://schemas.openxmlformats.org/drawingml/2006/main" noChangeAspect="1"/>
+            </wp:cNvGraphicFramePr>
+            <a:graphic xmlns:a="http://schemas.openxmlformats.org/drawingml/2006/main">
+              <a:graphicData uri="http://schemas.openxmlformats.org/drawingml/2006/picture">
+                <pic:pic xmlns:pic="http://schemas.openxmlformats.org/drawingml/2006/picture">
+                  <pic:nvPicPr>
+                    <pic:cNvPr id="0" name="Picture 79"/>
+                    <pic:cNvPicPr>
+                      <a:picLocks noChangeAspect="1" noChangeArrowheads="1"/>
+                    </pic:cNvPicPr>
+                  </pic:nvPicPr>
+                  <pic:blipFill>
+                    <a:blip r:embed="rId22">
+                      <a:extLst>
+                        <a:ext uri="{28A0092B-C50C-407E-A947-70E740481C1C}">
+                          <a14:useLocalDpi xmlns:a14="http://schemas.microsoft.com/office/drawing/2010/main" val="0"/>
+                        </a:ext>
+                      </a:extLst>
+                    </a:blip>
+                    <a:srcRect/>
+                    <a:stretch>
+                      <a:fillRect/>
+                    </a:stretch>
+                  </pic:blipFill>
+                  <pic:spPr bwMode="auto">
+                    <a:xfrm>
+                      <a:off x="0" y="0"/>
+                      <a:ext cx="5400040" cy="6409690"/>
+                    </a:xfrm>
+                    <a:prstGeom prst="rect">
+                      <a:avLst/>
+                    </a:prstGeom>
+                    <a:noFill/>
+                    <a:ln>
+                      <a:noFill/>
+                    </a:ln>
+                  </pic:spPr>
+                </pic:pic>
+              </a:graphicData>
+            </a:graphic>
+          </wp:inline>
+        </w:drawing>
+      </w:r>
+    </w:p>
+    <w:p>
+      <w:pPr>
+        <w:pStyle w:val="Legenda"/>
+        <w:jc w:val="center"/>
+      </w:pPr>
+      <w:r>
+        <w:t xml:space="preserve">Figura </w:t>
+      </w:r>
+      <w:r>
+        <w:fldChar w:fldCharType="begin"/>
+      </w:r>
+      <w:r>
+        <w:instrText xml:space="preserve"> SEQ Figura \* ARABIC </w:instrText>
+      </w:r>
+      <w:r>
+        <w:fldChar w:fldCharType="separate"/>
+      </w:r>
+      <w:r>
+        <w:rPr>
+          <w:noProof/>
+        </w:rPr>
+        <w:t>18</w:t>
+      </w:r>
+      <w:r>
+        <w:fldChar w:fldCharType="end"/>
+      </w:r>
+      <w:r>
+        <w:t xml:space="preserve"> - Busca dos dados</w:t>
+      </w:r>
+      <w:r>
+        <w:t xml:space="preserve"> de um pedido</w:t>
+      </w:r>
+    </w:p>
+    <w:p>
+      <w:pPr>
+        <w:ind w:firstLine="0"/>
+      </w:pPr>
+      <w:r>
+        <w:t xml:space="preserve">A imagem mostra a </w:t>
+      </w:r>
+      <w:r>
+        <w:t>busca</w:t>
+      </w:r>
+      <w:r>
+        <w:t xml:space="preserve"> </w:t>
+      </w:r>
+      <w:r>
+        <w:t>dos dados de um pedido, neste caso, com id 30, e a sua respetiva avaliação, a percentagem, o estado do pedido, entre outros.</w:t>
+      </w:r>
+    </w:p>
+    <w:p>
+      <w:pPr>
+        <w:ind w:firstLine="0"/>
       </w:pPr>
     </w:p>
     <w:sectPr>
@@ -4843,6 +6245,25 @@
       <w:color w:val="666666"/>
     </w:rPr>
   </w:style>
+  <w:style w:type="paragraph" w:styleId="Legenda">
+    <w:name w:val="caption"/>
+    <w:basedOn w:val="Normal"/>
+    <w:next w:val="Normal"/>
+    <w:uiPriority w:val="35"/>
+    <w:unhideWhenUsed/>
+    <w:qFormat/>
+    <w:rsid w:val="00D746DD"/>
+    <w:pPr>
+      <w:spacing w:after="200" w:line="240" w:lineRule="auto"/>
+    </w:pPr>
+    <w:rPr>
+      <w:i/>
+      <w:iCs/>
+      <w:color w:val="0E2841" w:themeColor="text2"/>
+      <w:sz w:val="18"/>
+      <w:szCs w:val="18"/>
+    </w:rPr>
+  </w:style>
 </w:styles>
 </file>
 

</xml_diff>